<commit_message>
Box model i min max height width
</commit_message>
<xml_diff>
--- a/Programowanie - Css.docx
+++ b/Programowanie - Css.docx
@@ -36883,21 +36883,7 @@
         <w:rPr>
           <w:rFonts w:cstheme="minorHAnsi"/>
         </w:rPr>
-        <w:t xml:space="preserve"> </w:t>
-      </w:r>
-      <w:proofErr w:type="spellStart"/>
-      <w:r>
-        <w:rPr>
-          <w:rFonts w:cstheme="minorHAnsi"/>
-        </w:rPr>
-        <w:t>botton</w:t>
-      </w:r>
-      <w:proofErr w:type="spellEnd"/>
-      <w:r>
-        <w:rPr>
-          <w:rFonts w:cstheme="minorHAnsi"/>
-        </w:rPr>
-        <w:t xml:space="preserve"> </w:t>
+        <w:t xml:space="preserve"> botton </w:t>
       </w:r>
       <w:proofErr w:type="spellStart"/>
       <w:r>
@@ -37382,21 +37368,7 @@
         <w:rPr>
           <w:rFonts w:cstheme="minorHAnsi"/>
         </w:rPr>
-        <w:t xml:space="preserve">: </w:t>
-      </w:r>
-      <w:proofErr w:type="spellStart"/>
-      <w:r>
-        <w:rPr>
-          <w:rFonts w:cstheme="minorHAnsi"/>
-        </w:rPr>
-        <w:t>rgb</w:t>
-      </w:r>
-      <w:proofErr w:type="spellEnd"/>
-      <w:r>
-        <w:rPr>
-          <w:rFonts w:cstheme="minorHAnsi"/>
-        </w:rPr>
-        <w:t>(222, 255, 157)</w:t>
+        <w:t>: rgb(222, 255, 157)</w:t>
       </w:r>
     </w:p>
     <w:p>
@@ -38691,21 +38663,7 @@
         <w:rPr>
           <w:rFonts w:cstheme="minorHAnsi"/>
         </w:rPr>
-        <w:t xml:space="preserve">: </w:t>
-      </w:r>
-      <w:proofErr w:type="spellStart"/>
-      <w:r>
-        <w:rPr>
-          <w:rFonts w:cstheme="minorHAnsi"/>
-        </w:rPr>
-        <w:t>white</w:t>
-      </w:r>
-      <w:proofErr w:type="spellEnd"/>
-      <w:r>
-        <w:rPr>
-          <w:rFonts w:cstheme="minorHAnsi"/>
-        </w:rPr>
-        <w:t>;</w:t>
+        <w:t>: white;</w:t>
       </w:r>
     </w:p>
     <w:p>
@@ -39296,21 +39254,7 @@
         <w:rPr>
           <w:rFonts w:cstheme="minorHAnsi"/>
         </w:rPr>
-        <w:t xml:space="preserve"> {</w:t>
-      </w:r>
-      <w:proofErr w:type="spellStart"/>
-      <w:r>
-        <w:rPr>
-          <w:rFonts w:cstheme="minorHAnsi"/>
-        </w:rPr>
-        <w:t>clear</w:t>
-      </w:r>
-      <w:proofErr w:type="spellEnd"/>
-      <w:r>
-        <w:rPr>
-          <w:rFonts w:cstheme="minorHAnsi"/>
-        </w:rPr>
-        <w:t xml:space="preserve">: </w:t>
+        <w:t xml:space="preserve"> {clear: </w:t>
       </w:r>
       <w:proofErr w:type="spellStart"/>
       <w:r>
@@ -43695,21 +43639,7 @@
         <w:rPr>
           <w:rFonts w:cstheme="minorHAnsi"/>
         </w:rPr>
-        <w:t xml:space="preserve">: </w:t>
-      </w:r>
-      <w:proofErr w:type="spellStart"/>
-      <w:r>
-        <w:rPr>
-          <w:rFonts w:cstheme="minorHAnsi"/>
-        </w:rPr>
-        <w:t>blue</w:t>
-      </w:r>
-      <w:proofErr w:type="spellEnd"/>
-      <w:r>
-        <w:rPr>
-          <w:rFonts w:cstheme="minorHAnsi"/>
-        </w:rPr>
-        <w:t>;</w:t>
+        <w:t>: blue;</w:t>
       </w:r>
     </w:p>
     <w:p>
@@ -45908,13 +45838,375 @@
         <w:rPr>
           <w:rFonts w:cstheme="minorHAnsi"/>
         </w:rPr>
+        <w:t xml:space="preserve"> na osi y </w:t>
+      </w:r>
+    </w:p>
+    <w:p>
+      <w:pPr>
+        <w:pStyle w:val="Akapitzlist"/>
+        <w:spacing w:after="0" w:line="240" w:lineRule="auto"/>
+        <w:jc w:val="both"/>
+        <w:rPr>
+          <w:rFonts w:cstheme="minorHAnsi"/>
+        </w:rPr>
+      </w:pPr>
+      <w:r>
+        <w:rPr>
+          <w:rFonts w:cstheme="minorHAnsi"/>
+        </w:rPr>
+        <w:t xml:space="preserve">            </w:t>
+      </w:r>
+      <w:proofErr w:type="spellStart"/>
+      <w:r>
+        <w:rPr>
+          <w:rFonts w:cstheme="minorHAnsi"/>
+        </w:rPr>
+        <w:t>overflow</w:t>
+      </w:r>
+      <w:proofErr w:type="spellEnd"/>
+      <w:r>
+        <w:rPr>
+          <w:rFonts w:cstheme="minorHAnsi"/>
+        </w:rPr>
+        <w:t>-y: scroll;</w:t>
+      </w:r>
+    </w:p>
+    <w:p>
+      <w:pPr>
+        <w:pStyle w:val="Akapitzlist"/>
+        <w:spacing w:after="0" w:line="240" w:lineRule="auto"/>
+        <w:jc w:val="both"/>
+        <w:rPr>
+          <w:rFonts w:cstheme="minorHAnsi"/>
+        </w:rPr>
+      </w:pPr>
+      <w:r>
+        <w:rPr>
+          <w:rFonts w:cstheme="minorHAnsi"/>
+        </w:rPr>
+        <w:t xml:space="preserve">            </w:t>
+      </w:r>
+    </w:p>
+    <w:p>
+      <w:pPr>
+        <w:pStyle w:val="Akapitzlist"/>
+        <w:spacing w:after="0" w:line="240" w:lineRule="auto"/>
+        <w:jc w:val="both"/>
+        <w:rPr>
+          <w:rFonts w:cstheme="minorHAnsi"/>
+        </w:rPr>
+      </w:pPr>
+      <w:r>
+        <w:rPr>
+          <w:rFonts w:cstheme="minorHAnsi"/>
+        </w:rPr>
+        <w:t xml:space="preserve">            /* Ta właściwość powoduje łamanie za długich na zmieszczenie się w boksie słów */</w:t>
+      </w:r>
+    </w:p>
+    <w:p>
+      <w:pPr>
+        <w:pStyle w:val="Akapitzlist"/>
+        <w:spacing w:after="0" w:line="240" w:lineRule="auto"/>
+        <w:jc w:val="both"/>
+        <w:rPr>
+          <w:rFonts w:cstheme="minorHAnsi"/>
+        </w:rPr>
+      </w:pPr>
+      <w:r>
+        <w:rPr>
+          <w:rFonts w:cstheme="minorHAnsi"/>
+        </w:rPr>
+        <w:t xml:space="preserve">            </w:t>
+      </w:r>
+      <w:proofErr w:type="spellStart"/>
+      <w:r>
+        <w:rPr>
+          <w:rFonts w:cstheme="minorHAnsi"/>
+        </w:rPr>
+        <w:t>overflow-wrap</w:t>
+      </w:r>
+      <w:proofErr w:type="spellEnd"/>
+      <w:r>
+        <w:rPr>
+          <w:rFonts w:cstheme="minorHAnsi"/>
+        </w:rPr>
+        <w:t xml:space="preserve">: </w:t>
+      </w:r>
+      <w:proofErr w:type="spellStart"/>
+      <w:r>
+        <w:rPr>
+          <w:rFonts w:cstheme="minorHAnsi"/>
+        </w:rPr>
+        <w:t>break-word</w:t>
+      </w:r>
+      <w:proofErr w:type="spellEnd"/>
+      <w:r>
+        <w:rPr>
+          <w:rFonts w:cstheme="minorHAnsi"/>
+        </w:rPr>
+        <w:t>; }</w:t>
+      </w:r>
+    </w:p>
+    <w:p>
+      <w:pPr>
+        <w:pStyle w:val="Akapitzlist"/>
+        <w:spacing w:after="0" w:line="240" w:lineRule="auto"/>
+        <w:jc w:val="both"/>
+        <w:rPr>
+          <w:rFonts w:cstheme="minorHAnsi"/>
+        </w:rPr>
+      </w:pPr>
+      <w:r>
+        <w:rPr>
+          <w:rFonts w:cstheme="minorHAnsi"/>
+        </w:rPr>
+        <w:t xml:space="preserve">    &lt;/style&gt;</w:t>
+      </w:r>
+    </w:p>
+    <w:p>
+      <w:pPr>
+        <w:pStyle w:val="Akapitzlist"/>
+        <w:spacing w:after="0" w:line="240" w:lineRule="auto"/>
+        <w:jc w:val="both"/>
+        <w:rPr>
+          <w:rFonts w:cstheme="minorHAnsi"/>
+        </w:rPr>
+      </w:pPr>
+    </w:p>
+    <w:p>
+      <w:pPr>
+        <w:pStyle w:val="Akapitzlist"/>
+        <w:spacing w:after="0" w:line="240" w:lineRule="auto"/>
+        <w:jc w:val="both"/>
+        <w:rPr>
+          <w:rFonts w:cstheme="minorHAnsi"/>
+        </w:rPr>
+      </w:pPr>
+      <w:r>
+        <w:rPr>
+          <w:rFonts w:cstheme="minorHAnsi"/>
+        </w:rPr>
+        <w:lastRenderedPageBreak/>
+        <w:t xml:space="preserve">    &lt;div&gt;</w:t>
+      </w:r>
+    </w:p>
+    <w:p>
+      <w:pPr>
+        <w:pStyle w:val="Akapitzlist"/>
+        <w:spacing w:after="0" w:line="240" w:lineRule="auto"/>
+        <w:jc w:val="both"/>
+        <w:rPr>
+          <w:rFonts w:cstheme="minorHAnsi"/>
+        </w:rPr>
+      </w:pPr>
+      <w:r>
+        <w:rPr>
+          <w:rFonts w:cstheme="minorHAnsi"/>
+        </w:rPr>
+        <w:t xml:space="preserve">        a b c d e f g h i j k l m n o p r s t u w q x y z</w:t>
+      </w:r>
+    </w:p>
+    <w:p>
+      <w:pPr>
+        <w:pStyle w:val="Akapitzlist"/>
+        <w:spacing w:after="0" w:line="240" w:lineRule="auto"/>
+        <w:jc w:val="both"/>
+        <w:rPr>
+          <w:rFonts w:cstheme="minorHAnsi"/>
+        </w:rPr>
+      </w:pPr>
+      <w:r>
+        <w:rPr>
+          <w:rFonts w:cstheme="minorHAnsi"/>
+        </w:rPr>
+        <w:t xml:space="preserve">        a b c d e f g h i j k l m n o p r s t u w q x y z</w:t>
+      </w:r>
+    </w:p>
+    <w:p>
+      <w:pPr>
+        <w:pStyle w:val="Akapitzlist"/>
+        <w:spacing w:after="0" w:line="240" w:lineRule="auto"/>
+        <w:jc w:val="both"/>
+        <w:rPr>
+          <w:rFonts w:cstheme="minorHAnsi"/>
+        </w:rPr>
+      </w:pPr>
+      <w:r>
+        <w:rPr>
+          <w:rFonts w:cstheme="minorHAnsi"/>
+        </w:rPr>
+        <w:t xml:space="preserve">        </w:t>
+      </w:r>
+      <w:proofErr w:type="spellStart"/>
+      <w:r>
+        <w:rPr>
+          <w:rFonts w:cstheme="minorHAnsi"/>
+        </w:rPr>
+        <w:t>bardzodłuuuuuuuuuuuuuuuuuuuuuuuuuuuuuuuuugiesłowo</w:t>
+      </w:r>
+      <w:proofErr w:type="spellEnd"/>
+    </w:p>
+    <w:p>
+      <w:pPr>
+        <w:pStyle w:val="Akapitzlist"/>
+        <w:spacing w:after="0" w:line="240" w:lineRule="auto"/>
+        <w:jc w:val="both"/>
+        <w:rPr>
+          <w:rFonts w:cstheme="minorHAnsi"/>
+        </w:rPr>
+      </w:pPr>
+      <w:r>
+        <w:rPr>
+          <w:rFonts w:cstheme="minorHAnsi"/>
+        </w:rPr>
+        <w:t xml:space="preserve">        a b c d e f g h i j k l m n o p r s t u w q x y z</w:t>
+      </w:r>
+    </w:p>
+    <w:p>
+      <w:pPr>
+        <w:pStyle w:val="Akapitzlist"/>
+        <w:spacing w:after="0" w:line="240" w:lineRule="auto"/>
+        <w:jc w:val="both"/>
+        <w:rPr>
+          <w:rFonts w:cstheme="minorHAnsi"/>
+        </w:rPr>
+      </w:pPr>
+      <w:r>
+        <w:rPr>
+          <w:rFonts w:cstheme="minorHAnsi"/>
+        </w:rPr>
+        <w:t xml:space="preserve">        a b c d e f g h i j k l m n o p r s t u w q x y z</w:t>
+      </w:r>
+    </w:p>
+    <w:p>
+      <w:pPr>
+        <w:pStyle w:val="Akapitzlist"/>
+        <w:spacing w:after="0" w:line="240" w:lineRule="auto"/>
+        <w:jc w:val="both"/>
+        <w:rPr>
+          <w:rFonts w:cstheme="minorHAnsi"/>
+        </w:rPr>
+      </w:pPr>
+      <w:r>
+        <w:rPr>
+          <w:rFonts w:cstheme="minorHAnsi"/>
+        </w:rPr>
+        <w:t xml:space="preserve">        a b c d e f g h i j k l m n o p r s t u w q x y z</w:t>
+      </w:r>
+    </w:p>
+    <w:p>
+      <w:pPr>
+        <w:pStyle w:val="Akapitzlist"/>
+        <w:spacing w:after="0" w:line="240" w:lineRule="auto"/>
+        <w:jc w:val="both"/>
+        <w:rPr>
+          <w:rFonts w:cstheme="minorHAnsi"/>
+        </w:rPr>
+      </w:pPr>
+      <w:r>
+        <w:rPr>
+          <w:rFonts w:cstheme="minorHAnsi"/>
+        </w:rPr>
+        <w:t xml:space="preserve">    &lt;/div&gt;</w:t>
+      </w:r>
+    </w:p>
+    <w:p>
+      <w:pPr>
+        <w:spacing w:after="0" w:line="240" w:lineRule="auto"/>
+        <w:jc w:val="both"/>
+        <w:rPr>
+          <w:rFonts w:cstheme="minorHAnsi"/>
+        </w:rPr>
+      </w:pPr>
+    </w:p>
+    <w:p>
+      <w:pPr>
+        <w:pStyle w:val="Akapitzlist"/>
+        <w:numPr>
+          <w:ilvl w:val="0"/>
+          <w:numId w:val="28"/>
+        </w:numPr>
+        <w:spacing w:after="0" w:line="240" w:lineRule="auto"/>
+        <w:jc w:val="both"/>
+        <w:rPr>
+          <w:rFonts w:cstheme="minorHAnsi"/>
+        </w:rPr>
+      </w:pPr>
+      <w:r>
+        <w:rPr>
+          <w:rFonts w:cstheme="minorHAnsi"/>
+        </w:rPr>
+        <w:t xml:space="preserve">Box model i min max </w:t>
+      </w:r>
+      <w:proofErr w:type="spellStart"/>
+      <w:r>
+        <w:rPr>
+          <w:rFonts w:cstheme="minorHAnsi"/>
+        </w:rPr>
+        <w:t>height</w:t>
+      </w:r>
+      <w:proofErr w:type="spellEnd"/>
+      <w:r>
+        <w:rPr>
+          <w:rFonts w:cstheme="minorHAnsi"/>
+        </w:rPr>
         <w:t xml:space="preserve"> </w:t>
       </w:r>
-      <w:r>
-        <w:rPr>
-          <w:rFonts w:cstheme="minorHAnsi"/>
-        </w:rPr>
-        <w:t xml:space="preserve">na osi y </w:t>
+      <w:proofErr w:type="spellStart"/>
+      <w:r>
+        <w:rPr>
+          <w:rFonts w:cstheme="minorHAnsi"/>
+        </w:rPr>
+        <w:t>width</w:t>
+      </w:r>
+      <w:proofErr w:type="spellEnd"/>
+      <w:r>
+        <w:rPr>
+          <w:rFonts w:cstheme="minorHAnsi"/>
+        </w:rPr>
+        <w:t>:</w:t>
+      </w:r>
+    </w:p>
+    <w:p>
+      <w:pPr>
+        <w:pStyle w:val="Akapitzlist"/>
+        <w:spacing w:after="0" w:line="240" w:lineRule="auto"/>
+        <w:jc w:val="both"/>
+        <w:rPr>
+          <w:rFonts w:cstheme="minorHAnsi"/>
+        </w:rPr>
+      </w:pPr>
+    </w:p>
+    <w:p>
+      <w:pPr>
+        <w:pStyle w:val="Akapitzlist"/>
+        <w:spacing w:after="0" w:line="240" w:lineRule="auto"/>
+        <w:jc w:val="both"/>
+        <w:rPr>
+          <w:rFonts w:cstheme="minorHAnsi"/>
+        </w:rPr>
+      </w:pPr>
+      <w:r>
+        <w:rPr>
+          <w:rFonts w:cstheme="minorHAnsi"/>
+        </w:rPr>
+        <w:t xml:space="preserve">    &lt;style&gt;</w:t>
+      </w:r>
+    </w:p>
+    <w:p>
+      <w:pPr>
+        <w:pStyle w:val="Akapitzlist"/>
+        <w:spacing w:after="0" w:line="240" w:lineRule="auto"/>
+        <w:jc w:val="both"/>
+        <w:rPr>
+          <w:rFonts w:cstheme="minorHAnsi"/>
+        </w:rPr>
+      </w:pPr>
+      <w:r>
+        <w:rPr>
+          <w:rFonts w:cstheme="minorHAnsi"/>
+        </w:rPr>
+        <w:t xml:space="preserve">        div {</w:t>
       </w:r>
     </w:p>
     <w:p>
@@ -45937,6 +46229,486 @@
         <w:rPr>
           <w:rFonts w:cstheme="minorHAnsi"/>
         </w:rPr>
+        <w:t>width</w:t>
+      </w:r>
+      <w:proofErr w:type="spellEnd"/>
+      <w:r>
+        <w:rPr>
+          <w:rFonts w:cstheme="minorHAnsi"/>
+        </w:rPr>
+        <w:t>: 200px;</w:t>
+      </w:r>
+    </w:p>
+    <w:p>
+      <w:pPr>
+        <w:pStyle w:val="Akapitzlist"/>
+        <w:spacing w:after="0" w:line="240" w:lineRule="auto"/>
+        <w:jc w:val="both"/>
+        <w:rPr>
+          <w:rFonts w:cstheme="minorHAnsi"/>
+        </w:rPr>
+      </w:pPr>
+    </w:p>
+    <w:p>
+      <w:pPr>
+        <w:pStyle w:val="Akapitzlist"/>
+        <w:spacing w:after="0" w:line="240" w:lineRule="auto"/>
+        <w:jc w:val="both"/>
+        <w:rPr>
+          <w:rFonts w:cstheme="minorHAnsi"/>
+        </w:rPr>
+      </w:pPr>
+      <w:r>
+        <w:rPr>
+          <w:rFonts w:cstheme="minorHAnsi"/>
+        </w:rPr>
+        <w:t xml:space="preserve">            /* Jeżeli tekstu jest mniej niż umożliwia na to </w:t>
+      </w:r>
+      <w:proofErr w:type="spellStart"/>
+      <w:r>
+        <w:rPr>
+          <w:rFonts w:cstheme="minorHAnsi"/>
+        </w:rPr>
+        <w:t>box</w:t>
+      </w:r>
+      <w:proofErr w:type="spellEnd"/>
+      <w:r>
+        <w:rPr>
+          <w:rFonts w:cstheme="minorHAnsi"/>
+        </w:rPr>
+        <w:t xml:space="preserve"> to i tak mamy 100px */</w:t>
+      </w:r>
+    </w:p>
+    <w:p>
+      <w:pPr>
+        <w:pStyle w:val="Akapitzlist"/>
+        <w:spacing w:after="0" w:line="240" w:lineRule="auto"/>
+        <w:jc w:val="both"/>
+        <w:rPr>
+          <w:rFonts w:cstheme="minorHAnsi"/>
+        </w:rPr>
+      </w:pPr>
+      <w:r>
+        <w:rPr>
+          <w:rFonts w:cstheme="minorHAnsi"/>
+        </w:rPr>
+        <w:t xml:space="preserve">            min-</w:t>
+      </w:r>
+      <w:proofErr w:type="spellStart"/>
+      <w:r>
+        <w:rPr>
+          <w:rFonts w:cstheme="minorHAnsi"/>
+        </w:rPr>
+        <w:t>height</w:t>
+      </w:r>
+      <w:proofErr w:type="spellEnd"/>
+      <w:r>
+        <w:rPr>
+          <w:rFonts w:cstheme="minorHAnsi"/>
+        </w:rPr>
+        <w:t>: 100px;</w:t>
+      </w:r>
+    </w:p>
+    <w:p>
+      <w:pPr>
+        <w:pStyle w:val="Akapitzlist"/>
+        <w:spacing w:after="0" w:line="240" w:lineRule="auto"/>
+        <w:jc w:val="both"/>
+        <w:rPr>
+          <w:rFonts w:cstheme="minorHAnsi"/>
+        </w:rPr>
+      </w:pPr>
+      <w:r>
+        <w:rPr>
+          <w:rFonts w:cstheme="minorHAnsi"/>
+        </w:rPr>
+        <w:t xml:space="preserve">            </w:t>
+      </w:r>
+    </w:p>
+    <w:p>
+      <w:pPr>
+        <w:pStyle w:val="Akapitzlist"/>
+        <w:spacing w:after="0" w:line="240" w:lineRule="auto"/>
+        <w:jc w:val="both"/>
+        <w:rPr>
+          <w:rFonts w:cstheme="minorHAnsi"/>
+        </w:rPr>
+      </w:pPr>
+      <w:r>
+        <w:rPr>
+          <w:rFonts w:cstheme="minorHAnsi"/>
+        </w:rPr>
+        <w:t xml:space="preserve">            /* Jeżeli tekstu jest więcej niż pozwala </w:t>
+      </w:r>
+      <w:proofErr w:type="spellStart"/>
+      <w:r>
+        <w:rPr>
+          <w:rFonts w:cstheme="minorHAnsi"/>
+        </w:rPr>
+        <w:t>height</w:t>
+      </w:r>
+      <w:proofErr w:type="spellEnd"/>
+      <w:r>
+        <w:rPr>
+          <w:rFonts w:cstheme="minorHAnsi"/>
+        </w:rPr>
+        <w:t xml:space="preserve"> 450px to </w:t>
+      </w:r>
+      <w:proofErr w:type="spellStart"/>
+      <w:r>
+        <w:rPr>
+          <w:rFonts w:cstheme="minorHAnsi"/>
+        </w:rPr>
+        <w:t>box</w:t>
+      </w:r>
+      <w:proofErr w:type="spellEnd"/>
+      <w:r>
+        <w:rPr>
+          <w:rFonts w:cstheme="minorHAnsi"/>
+        </w:rPr>
+        <w:t xml:space="preserve"> już się dalej nie zwiększa */</w:t>
+      </w:r>
+    </w:p>
+    <w:p>
+      <w:pPr>
+        <w:pStyle w:val="Akapitzlist"/>
+        <w:spacing w:after="0" w:line="240" w:lineRule="auto"/>
+        <w:jc w:val="both"/>
+        <w:rPr>
+          <w:rFonts w:cstheme="minorHAnsi"/>
+        </w:rPr>
+      </w:pPr>
+      <w:r>
+        <w:rPr>
+          <w:rFonts w:cstheme="minorHAnsi"/>
+        </w:rPr>
+        <w:t xml:space="preserve">            max-</w:t>
+      </w:r>
+      <w:proofErr w:type="spellStart"/>
+      <w:r>
+        <w:rPr>
+          <w:rFonts w:cstheme="minorHAnsi"/>
+        </w:rPr>
+        <w:t>height</w:t>
+      </w:r>
+      <w:proofErr w:type="spellEnd"/>
+      <w:r>
+        <w:rPr>
+          <w:rFonts w:cstheme="minorHAnsi"/>
+        </w:rPr>
+        <w:t>: 450px;</w:t>
+      </w:r>
+    </w:p>
+    <w:p>
+      <w:pPr>
+        <w:pStyle w:val="Akapitzlist"/>
+        <w:spacing w:after="0" w:line="240" w:lineRule="auto"/>
+        <w:jc w:val="both"/>
+        <w:rPr>
+          <w:rFonts w:cstheme="minorHAnsi"/>
+        </w:rPr>
+      </w:pPr>
+      <w:r>
+        <w:rPr>
+          <w:rFonts w:cstheme="minorHAnsi"/>
+        </w:rPr>
+        <w:t xml:space="preserve">            </w:t>
+      </w:r>
+    </w:p>
+    <w:p>
+      <w:pPr>
+        <w:pStyle w:val="Akapitzlist"/>
+        <w:spacing w:after="0" w:line="240" w:lineRule="auto"/>
+        <w:jc w:val="both"/>
+        <w:rPr>
+          <w:rFonts w:cstheme="minorHAnsi"/>
+        </w:rPr>
+      </w:pPr>
+      <w:r>
+        <w:rPr>
+          <w:rFonts w:cstheme="minorHAnsi"/>
+        </w:rPr>
+        <w:t xml:space="preserve">            /* Podobnie jak min-</w:t>
+      </w:r>
+      <w:proofErr w:type="spellStart"/>
+      <w:r>
+        <w:rPr>
+          <w:rFonts w:cstheme="minorHAnsi"/>
+        </w:rPr>
+        <w:t>height</w:t>
+      </w:r>
+      <w:proofErr w:type="spellEnd"/>
+      <w:r>
+        <w:rPr>
+          <w:rFonts w:cstheme="minorHAnsi"/>
+        </w:rPr>
+        <w:t xml:space="preserve"> oraz max-</w:t>
+      </w:r>
+      <w:proofErr w:type="spellStart"/>
+      <w:r>
+        <w:rPr>
+          <w:rFonts w:cstheme="minorHAnsi"/>
+        </w:rPr>
+        <w:t>height</w:t>
+      </w:r>
+      <w:proofErr w:type="spellEnd"/>
+      <w:r>
+        <w:rPr>
+          <w:rFonts w:cstheme="minorHAnsi"/>
+        </w:rPr>
+        <w:t xml:space="preserve"> działają min-</w:t>
+      </w:r>
+      <w:proofErr w:type="spellStart"/>
+      <w:r>
+        <w:rPr>
+          <w:rFonts w:cstheme="minorHAnsi"/>
+        </w:rPr>
+        <w:t>width</w:t>
+      </w:r>
+      <w:proofErr w:type="spellEnd"/>
+      <w:r>
+        <w:rPr>
+          <w:rFonts w:cstheme="minorHAnsi"/>
+        </w:rPr>
+        <w:t xml:space="preserve"> oraz max-</w:t>
+      </w:r>
+      <w:proofErr w:type="spellStart"/>
+      <w:r>
+        <w:rPr>
+          <w:rFonts w:cstheme="minorHAnsi"/>
+        </w:rPr>
+        <w:t>width</w:t>
+      </w:r>
+      <w:proofErr w:type="spellEnd"/>
+      <w:r>
+        <w:rPr>
+          <w:rFonts w:cstheme="minorHAnsi"/>
+        </w:rPr>
+        <w:t xml:space="preserve"> */</w:t>
+      </w:r>
+    </w:p>
+    <w:p>
+      <w:pPr>
+        <w:pStyle w:val="Akapitzlist"/>
+        <w:spacing w:after="0" w:line="240" w:lineRule="auto"/>
+        <w:jc w:val="both"/>
+        <w:rPr>
+          <w:rFonts w:cstheme="minorHAnsi"/>
+        </w:rPr>
+      </w:pPr>
+    </w:p>
+    <w:p>
+      <w:pPr>
+        <w:pStyle w:val="Akapitzlist"/>
+        <w:spacing w:after="0" w:line="240" w:lineRule="auto"/>
+        <w:jc w:val="both"/>
+        <w:rPr>
+          <w:rFonts w:cstheme="minorHAnsi"/>
+        </w:rPr>
+      </w:pPr>
+      <w:r>
+        <w:rPr>
+          <w:rFonts w:cstheme="minorHAnsi"/>
+        </w:rPr>
+        <w:t xml:space="preserve">            </w:t>
+      </w:r>
+      <w:proofErr w:type="spellStart"/>
+      <w:r>
+        <w:rPr>
+          <w:rFonts w:cstheme="minorHAnsi"/>
+        </w:rPr>
+        <w:t>padding</w:t>
+      </w:r>
+      <w:proofErr w:type="spellEnd"/>
+      <w:r>
+        <w:rPr>
+          <w:rFonts w:cstheme="minorHAnsi"/>
+        </w:rPr>
+        <w:t>: 15px;</w:t>
+      </w:r>
+    </w:p>
+    <w:p>
+      <w:pPr>
+        <w:pStyle w:val="Akapitzlist"/>
+        <w:spacing w:after="0" w:line="240" w:lineRule="auto"/>
+        <w:jc w:val="both"/>
+        <w:rPr>
+          <w:rFonts w:cstheme="minorHAnsi"/>
+        </w:rPr>
+      </w:pPr>
+      <w:r>
+        <w:rPr>
+          <w:rFonts w:cstheme="minorHAnsi"/>
+        </w:rPr>
+        <w:t xml:space="preserve">            </w:t>
+      </w:r>
+      <w:proofErr w:type="spellStart"/>
+      <w:r>
+        <w:rPr>
+          <w:rFonts w:cstheme="minorHAnsi"/>
+        </w:rPr>
+        <w:t>border</w:t>
+      </w:r>
+      <w:proofErr w:type="spellEnd"/>
+      <w:r>
+        <w:rPr>
+          <w:rFonts w:cstheme="minorHAnsi"/>
+        </w:rPr>
+        <w:t xml:space="preserve">: 10px solid </w:t>
+      </w:r>
+      <w:proofErr w:type="spellStart"/>
+      <w:r>
+        <w:rPr>
+          <w:rFonts w:cstheme="minorHAnsi"/>
+        </w:rPr>
+        <w:t>yellow</w:t>
+      </w:r>
+      <w:proofErr w:type="spellEnd"/>
+      <w:r>
+        <w:rPr>
+          <w:rFonts w:cstheme="minorHAnsi"/>
+        </w:rPr>
+        <w:t>;</w:t>
+      </w:r>
+    </w:p>
+    <w:p>
+      <w:pPr>
+        <w:pStyle w:val="Akapitzlist"/>
+        <w:spacing w:after="0" w:line="240" w:lineRule="auto"/>
+        <w:jc w:val="both"/>
+        <w:rPr>
+          <w:rFonts w:cstheme="minorHAnsi"/>
+        </w:rPr>
+      </w:pPr>
+      <w:r>
+        <w:rPr>
+          <w:rFonts w:cstheme="minorHAnsi"/>
+        </w:rPr>
+        <w:t xml:space="preserve">            </w:t>
+      </w:r>
+      <w:proofErr w:type="spellStart"/>
+      <w:r>
+        <w:rPr>
+          <w:rFonts w:cstheme="minorHAnsi"/>
+        </w:rPr>
+        <w:t>font-size</w:t>
+      </w:r>
+      <w:proofErr w:type="spellEnd"/>
+      <w:r>
+        <w:rPr>
+          <w:rFonts w:cstheme="minorHAnsi"/>
+        </w:rPr>
+        <w:t>: 18px;</w:t>
+      </w:r>
+    </w:p>
+    <w:p>
+      <w:pPr>
+        <w:pStyle w:val="Akapitzlist"/>
+        <w:spacing w:after="0" w:line="240" w:lineRule="auto"/>
+        <w:jc w:val="both"/>
+        <w:rPr>
+          <w:rFonts w:cstheme="minorHAnsi"/>
+        </w:rPr>
+      </w:pPr>
+      <w:r>
+        <w:rPr>
+          <w:rFonts w:cstheme="minorHAnsi"/>
+        </w:rPr>
+        <w:t xml:space="preserve">            </w:t>
+      </w:r>
+      <w:proofErr w:type="spellStart"/>
+      <w:r>
+        <w:rPr>
+          <w:rFonts w:cstheme="minorHAnsi"/>
+        </w:rPr>
+        <w:t>color</w:t>
+      </w:r>
+      <w:proofErr w:type="spellEnd"/>
+      <w:r>
+        <w:rPr>
+          <w:rFonts w:cstheme="minorHAnsi"/>
+        </w:rPr>
+        <w:t xml:space="preserve">: </w:t>
+      </w:r>
+      <w:proofErr w:type="spellStart"/>
+      <w:r>
+        <w:rPr>
+          <w:rFonts w:cstheme="minorHAnsi"/>
+        </w:rPr>
+        <w:t>black</w:t>
+      </w:r>
+      <w:proofErr w:type="spellEnd"/>
+      <w:r>
+        <w:rPr>
+          <w:rFonts w:cstheme="minorHAnsi"/>
+        </w:rPr>
+        <w:t>;</w:t>
+      </w:r>
+    </w:p>
+    <w:p>
+      <w:pPr>
+        <w:pStyle w:val="Akapitzlist"/>
+        <w:spacing w:after="0" w:line="240" w:lineRule="auto"/>
+        <w:jc w:val="both"/>
+        <w:rPr>
+          <w:rFonts w:cstheme="minorHAnsi"/>
+        </w:rPr>
+      </w:pPr>
+      <w:r>
+        <w:rPr>
+          <w:rFonts w:cstheme="minorHAnsi"/>
+        </w:rPr>
+        <w:t xml:space="preserve">            </w:t>
+      </w:r>
+      <w:proofErr w:type="spellStart"/>
+      <w:r>
+        <w:rPr>
+          <w:rFonts w:cstheme="minorHAnsi"/>
+        </w:rPr>
+        <w:t>background-color</w:t>
+      </w:r>
+      <w:proofErr w:type="spellEnd"/>
+      <w:r>
+        <w:rPr>
+          <w:rFonts w:cstheme="minorHAnsi"/>
+        </w:rPr>
+        <w:t xml:space="preserve">: </w:t>
+      </w:r>
+      <w:proofErr w:type="spellStart"/>
+      <w:r>
+        <w:rPr>
+          <w:rFonts w:cstheme="minorHAnsi"/>
+        </w:rPr>
+        <w:t>aqua</w:t>
+      </w:r>
+      <w:proofErr w:type="spellEnd"/>
+      <w:r>
+        <w:rPr>
+          <w:rFonts w:cstheme="minorHAnsi"/>
+        </w:rPr>
+        <w:t>;</w:t>
+      </w:r>
+    </w:p>
+    <w:p>
+      <w:pPr>
+        <w:pStyle w:val="Akapitzlist"/>
+        <w:spacing w:after="0" w:line="240" w:lineRule="auto"/>
+        <w:jc w:val="both"/>
+        <w:rPr>
+          <w:rFonts w:cstheme="minorHAnsi"/>
+        </w:rPr>
+      </w:pPr>
+      <w:r>
+        <w:rPr>
+          <w:rFonts w:cstheme="minorHAnsi"/>
+        </w:rPr>
+        <w:t xml:space="preserve">            </w:t>
+      </w:r>
+      <w:proofErr w:type="spellStart"/>
+      <w:r>
+        <w:rPr>
+          <w:rFonts w:cstheme="minorHAnsi"/>
+        </w:rPr>
         <w:t>overflow</w:t>
       </w:r>
       <w:proofErr w:type="spellEnd"/>
@@ -45974,67 +46746,7 @@
         <w:rPr>
           <w:rFonts w:cstheme="minorHAnsi"/>
         </w:rPr>
-        <w:t xml:space="preserve">            </w:t>
-      </w:r>
-    </w:p>
-    <w:p>
-      <w:pPr>
-        <w:pStyle w:val="Akapitzlist"/>
-        <w:spacing w:after="0" w:line="240" w:lineRule="auto"/>
-        <w:jc w:val="both"/>
-        <w:rPr>
-          <w:rFonts w:cstheme="minorHAnsi"/>
-        </w:rPr>
-      </w:pPr>
-      <w:r>
-        <w:rPr>
-          <w:rFonts w:cstheme="minorHAnsi"/>
-        </w:rPr>
-        <w:t xml:space="preserve">            /* Ta właściwość powoduje łamanie za długich na zmieszczenie się w boksie słów */</w:t>
-      </w:r>
-    </w:p>
-    <w:p>
-      <w:pPr>
-        <w:pStyle w:val="Akapitzlist"/>
-        <w:spacing w:after="0" w:line="240" w:lineRule="auto"/>
-        <w:jc w:val="both"/>
-        <w:rPr>
-          <w:rFonts w:cstheme="minorHAnsi"/>
-        </w:rPr>
-      </w:pPr>
-      <w:r>
-        <w:rPr>
-          <w:rFonts w:cstheme="minorHAnsi"/>
-        </w:rPr>
-        <w:t xml:space="preserve">            </w:t>
-      </w:r>
-      <w:proofErr w:type="spellStart"/>
-      <w:r>
-        <w:rPr>
-          <w:rFonts w:cstheme="minorHAnsi"/>
-        </w:rPr>
-        <w:t>overflow-wrap</w:t>
-      </w:r>
-      <w:proofErr w:type="spellEnd"/>
-      <w:r>
-        <w:rPr>
-          <w:rFonts w:cstheme="minorHAnsi"/>
-        </w:rPr>
-        <w:t xml:space="preserve">: </w:t>
-      </w:r>
-      <w:proofErr w:type="spellStart"/>
-      <w:r>
-        <w:rPr>
-          <w:rFonts w:cstheme="minorHAnsi"/>
-        </w:rPr>
-        <w:t>break-word</w:t>
-      </w:r>
-      <w:proofErr w:type="spellEnd"/>
-      <w:r>
-        <w:rPr>
-          <w:rFonts w:cstheme="minorHAnsi"/>
-        </w:rPr>
-        <w:t>; }</w:t>
+        <w:t xml:space="preserve">        }</w:t>
       </w:r>
     </w:p>
     <w:p>
@@ -46062,21 +46774,10 @@
           <w:rFonts w:cstheme="minorHAnsi"/>
         </w:rPr>
       </w:pPr>
-    </w:p>
-    <w:p>
-      <w:pPr>
-        <w:pStyle w:val="Akapitzlist"/>
-        <w:spacing w:after="0" w:line="240" w:lineRule="auto"/>
-        <w:jc w:val="both"/>
-        <w:rPr>
-          <w:rFonts w:cstheme="minorHAnsi"/>
-        </w:rPr>
-      </w:pPr>
-      <w:r>
-        <w:rPr>
-          <w:rFonts w:cstheme="minorHAnsi"/>
-        </w:rPr>
-        <w:lastRenderedPageBreak/>
+      <w:r>
+        <w:rPr>
+          <w:rFonts w:cstheme="minorHAnsi"/>
+        </w:rPr>
         <w:t xml:space="preserve">    &lt;div&gt;</w:t>
       </w:r>
     </w:p>
@@ -49006,7 +49707,7 @@
   <w:abstractNum w:abstractNumId="23" w15:restartNumberingAfterBreak="0">
     <w:nsid w:val="60A018A2"/>
     <w:multiLevelType w:val="hybridMultilevel"/>
-    <w:tmpl w:val="BFBC2D7E"/>
+    <w:tmpl w:val="36A258D0"/>
     <w:lvl w:ilvl="0" w:tplc="04150009">
       <w:start w:val="1"/>
       <w:numFmt w:val="bullet"/>

</xml_diff>

<commit_message>
CSS box model and inline elements
</commit_message>
<xml_diff>
--- a/Programowanie - Css.docx
+++ b/Programowanie - Css.docx
@@ -46628,6 +46628,36 @@
         <w:rPr>
           <w:rFonts w:cstheme="minorHAnsi"/>
         </w:rPr>
+        <w:t>: black;</w:t>
+      </w:r>
+    </w:p>
+    <w:p>
+      <w:pPr>
+        <w:pStyle w:val="Akapitzlist"/>
+        <w:spacing w:after="0" w:line="240" w:lineRule="auto"/>
+        <w:jc w:val="both"/>
+        <w:rPr>
+          <w:rFonts w:cstheme="minorHAnsi"/>
+        </w:rPr>
+      </w:pPr>
+      <w:r>
+        <w:rPr>
+          <w:rFonts w:cstheme="minorHAnsi"/>
+        </w:rPr>
+        <w:t xml:space="preserve">            </w:t>
+      </w:r>
+      <w:proofErr w:type="spellStart"/>
+      <w:r>
+        <w:rPr>
+          <w:rFonts w:cstheme="minorHAnsi"/>
+        </w:rPr>
+        <w:t>background-color</w:t>
+      </w:r>
+      <w:proofErr w:type="spellEnd"/>
+      <w:r>
+        <w:rPr>
+          <w:rFonts w:cstheme="minorHAnsi"/>
+        </w:rPr>
         <w:t xml:space="preserve">: </w:t>
       </w:r>
       <w:proofErr w:type="spellStart"/>
@@ -46635,7 +46665,7 @@
         <w:rPr>
           <w:rFonts w:cstheme="minorHAnsi"/>
         </w:rPr>
-        <w:t>black</w:t>
+        <w:t>aqua</w:t>
       </w:r>
       <w:proofErr w:type="spellEnd"/>
       <w:r>
@@ -46665,6 +46695,630 @@
         <w:rPr>
           <w:rFonts w:cstheme="minorHAnsi"/>
         </w:rPr>
+        <w:t>overflow</w:t>
+      </w:r>
+      <w:proofErr w:type="spellEnd"/>
+      <w:r>
+        <w:rPr>
+          <w:rFonts w:cstheme="minorHAnsi"/>
+        </w:rPr>
+        <w:t xml:space="preserve">-y: </w:t>
+      </w:r>
+      <w:proofErr w:type="spellStart"/>
+      <w:r>
+        <w:rPr>
+          <w:rFonts w:cstheme="minorHAnsi"/>
+        </w:rPr>
+        <w:t>scroll</w:t>
+      </w:r>
+      <w:proofErr w:type="spellEnd"/>
+      <w:r>
+        <w:rPr>
+          <w:rFonts w:cstheme="minorHAnsi"/>
+        </w:rPr>
+        <w:t>;</w:t>
+      </w:r>
+    </w:p>
+    <w:p>
+      <w:pPr>
+        <w:pStyle w:val="Akapitzlist"/>
+        <w:spacing w:after="0" w:line="240" w:lineRule="auto"/>
+        <w:jc w:val="both"/>
+        <w:rPr>
+          <w:rFonts w:cstheme="minorHAnsi"/>
+        </w:rPr>
+      </w:pPr>
+      <w:r>
+        <w:rPr>
+          <w:rFonts w:cstheme="minorHAnsi"/>
+        </w:rPr>
+        <w:t xml:space="preserve">        }</w:t>
+      </w:r>
+    </w:p>
+    <w:p>
+      <w:pPr>
+        <w:pStyle w:val="Akapitzlist"/>
+        <w:spacing w:after="0" w:line="240" w:lineRule="auto"/>
+        <w:jc w:val="both"/>
+        <w:rPr>
+          <w:rFonts w:cstheme="minorHAnsi"/>
+        </w:rPr>
+      </w:pPr>
+      <w:r>
+        <w:rPr>
+          <w:rFonts w:cstheme="minorHAnsi"/>
+        </w:rPr>
+        <w:t xml:space="preserve">    &lt;/style&gt;</w:t>
+      </w:r>
+    </w:p>
+    <w:p>
+      <w:pPr>
+        <w:pStyle w:val="Akapitzlist"/>
+        <w:spacing w:after="0" w:line="240" w:lineRule="auto"/>
+        <w:jc w:val="both"/>
+        <w:rPr>
+          <w:rFonts w:cstheme="minorHAnsi"/>
+        </w:rPr>
+      </w:pPr>
+      <w:r>
+        <w:rPr>
+          <w:rFonts w:cstheme="minorHAnsi"/>
+        </w:rPr>
+        <w:t xml:space="preserve">    &lt;div&gt;</w:t>
+      </w:r>
+    </w:p>
+    <w:p>
+      <w:pPr>
+        <w:pStyle w:val="Akapitzlist"/>
+        <w:spacing w:after="0" w:line="240" w:lineRule="auto"/>
+        <w:jc w:val="both"/>
+        <w:rPr>
+          <w:rFonts w:cstheme="minorHAnsi"/>
+        </w:rPr>
+      </w:pPr>
+      <w:r>
+        <w:rPr>
+          <w:rFonts w:cstheme="minorHAnsi"/>
+        </w:rPr>
+        <w:t xml:space="preserve">        a b c d e f g h i j k l m n o p r s t u w q x y z</w:t>
+      </w:r>
+    </w:p>
+    <w:p>
+      <w:pPr>
+        <w:pStyle w:val="Akapitzlist"/>
+        <w:spacing w:after="0" w:line="240" w:lineRule="auto"/>
+        <w:jc w:val="both"/>
+        <w:rPr>
+          <w:rFonts w:cstheme="minorHAnsi"/>
+        </w:rPr>
+      </w:pPr>
+      <w:r>
+        <w:rPr>
+          <w:rFonts w:cstheme="minorHAnsi"/>
+        </w:rPr>
+        <w:t xml:space="preserve">        a b c d e f g h i j k l m n o p r s t u w q x y z</w:t>
+      </w:r>
+    </w:p>
+    <w:p>
+      <w:pPr>
+        <w:pStyle w:val="Akapitzlist"/>
+        <w:spacing w:after="0" w:line="240" w:lineRule="auto"/>
+        <w:jc w:val="both"/>
+        <w:rPr>
+          <w:rFonts w:cstheme="minorHAnsi"/>
+        </w:rPr>
+      </w:pPr>
+      <w:r>
+        <w:rPr>
+          <w:rFonts w:cstheme="minorHAnsi"/>
+        </w:rPr>
+        <w:t xml:space="preserve">        </w:t>
+      </w:r>
+      <w:proofErr w:type="spellStart"/>
+      <w:r>
+        <w:rPr>
+          <w:rFonts w:cstheme="minorHAnsi"/>
+        </w:rPr>
+        <w:t>bardzodłuuuuuuuuuuuuuuuuuuuuuuuuuuuuuuuuugiesłowo</w:t>
+      </w:r>
+      <w:proofErr w:type="spellEnd"/>
+    </w:p>
+    <w:p>
+      <w:pPr>
+        <w:pStyle w:val="Akapitzlist"/>
+        <w:spacing w:after="0" w:line="240" w:lineRule="auto"/>
+        <w:jc w:val="both"/>
+        <w:rPr>
+          <w:rFonts w:cstheme="minorHAnsi"/>
+        </w:rPr>
+      </w:pPr>
+      <w:r>
+        <w:rPr>
+          <w:rFonts w:cstheme="minorHAnsi"/>
+        </w:rPr>
+        <w:t xml:space="preserve">        a b c d e f g h i j k l m n o p r s t u w q x y z</w:t>
+      </w:r>
+    </w:p>
+    <w:p>
+      <w:pPr>
+        <w:pStyle w:val="Akapitzlist"/>
+        <w:spacing w:after="0" w:line="240" w:lineRule="auto"/>
+        <w:jc w:val="both"/>
+        <w:rPr>
+          <w:rFonts w:cstheme="minorHAnsi"/>
+        </w:rPr>
+      </w:pPr>
+      <w:r>
+        <w:rPr>
+          <w:rFonts w:cstheme="minorHAnsi"/>
+        </w:rPr>
+        <w:t xml:space="preserve">        a b c d e f g h i j k l m n o p r s t u w q x y z</w:t>
+      </w:r>
+    </w:p>
+    <w:p>
+      <w:pPr>
+        <w:pStyle w:val="Akapitzlist"/>
+        <w:spacing w:after="0" w:line="240" w:lineRule="auto"/>
+        <w:jc w:val="both"/>
+        <w:rPr>
+          <w:rFonts w:cstheme="minorHAnsi"/>
+        </w:rPr>
+      </w:pPr>
+      <w:r>
+        <w:rPr>
+          <w:rFonts w:cstheme="minorHAnsi"/>
+        </w:rPr>
+        <w:t xml:space="preserve">        a b c d e f g h i j k l m n o p r s t u w q x y z</w:t>
+      </w:r>
+    </w:p>
+    <w:p>
+      <w:pPr>
+        <w:pStyle w:val="Akapitzlist"/>
+        <w:spacing w:after="0" w:line="240" w:lineRule="auto"/>
+        <w:jc w:val="both"/>
+        <w:rPr>
+          <w:rFonts w:cstheme="minorHAnsi"/>
+        </w:rPr>
+      </w:pPr>
+      <w:r>
+        <w:rPr>
+          <w:rFonts w:cstheme="minorHAnsi"/>
+        </w:rPr>
+        <w:t xml:space="preserve">    &lt;/div&gt;</w:t>
+      </w:r>
+    </w:p>
+    <w:p>
+      <w:pPr>
+        <w:spacing w:after="0" w:line="240" w:lineRule="auto"/>
+        <w:jc w:val="both"/>
+        <w:rPr>
+          <w:rFonts w:cstheme="minorHAnsi"/>
+        </w:rPr>
+      </w:pPr>
+    </w:p>
+    <w:p>
+      <w:pPr>
+        <w:spacing w:after="0" w:line="240" w:lineRule="auto"/>
+        <w:jc w:val="both"/>
+        <w:rPr>
+          <w:rFonts w:cstheme="minorHAnsi"/>
+        </w:rPr>
+      </w:pPr>
+      <w:r>
+        <w:rPr>
+          <w:rFonts w:cstheme="minorHAnsi"/>
+        </w:rPr>
+        <w:tab/>
+        <w:t xml:space="preserve">Box model i elementy liniowe </w:t>
+      </w:r>
+      <w:proofErr w:type="spellStart"/>
+      <w:r>
+        <w:rPr>
+          <w:rFonts w:cstheme="minorHAnsi"/>
+        </w:rPr>
+        <w:t>inline</w:t>
+      </w:r>
+      <w:proofErr w:type="spellEnd"/>
+      <w:r>
+        <w:rPr>
+          <w:rFonts w:cstheme="minorHAnsi"/>
+        </w:rPr>
+        <w:t>:</w:t>
+      </w:r>
+    </w:p>
+    <w:p>
+      <w:pPr>
+        <w:spacing w:after="0" w:line="240" w:lineRule="auto"/>
+        <w:jc w:val="both"/>
+        <w:rPr>
+          <w:rFonts w:cstheme="minorHAnsi"/>
+        </w:rPr>
+      </w:pPr>
+    </w:p>
+    <w:p>
+      <w:pPr>
+        <w:spacing w:after="0" w:line="240" w:lineRule="auto"/>
+        <w:jc w:val="both"/>
+        <w:rPr>
+          <w:rFonts w:cstheme="minorHAnsi"/>
+        </w:rPr>
+      </w:pPr>
+      <w:r>
+        <w:rPr>
+          <w:rFonts w:cstheme="minorHAnsi"/>
+        </w:rPr>
+        <w:t xml:space="preserve">        </w:t>
+      </w:r>
+      <w:r>
+        <w:rPr>
+          <w:rFonts w:cstheme="minorHAnsi"/>
+        </w:rPr>
+        <w:tab/>
+      </w:r>
+      <w:r>
+        <w:rPr>
+          <w:rFonts w:cstheme="minorHAnsi"/>
+        </w:rPr>
+        <w:t xml:space="preserve">Właściwość display jest kluczem w kontroli układu strony w dokumencie </w:t>
+      </w:r>
+      <w:proofErr w:type="spellStart"/>
+      <w:r>
+        <w:rPr>
+          <w:rFonts w:cstheme="minorHAnsi"/>
+        </w:rPr>
+        <w:t>html</w:t>
+      </w:r>
+      <w:proofErr w:type="spellEnd"/>
+      <w:r>
+        <w:rPr>
+          <w:rFonts w:cstheme="minorHAnsi"/>
+        </w:rPr>
+        <w:t>.</w:t>
+      </w:r>
+    </w:p>
+    <w:p>
+      <w:pPr>
+        <w:spacing w:after="0" w:line="240" w:lineRule="auto"/>
+        <w:jc w:val="both"/>
+        <w:rPr>
+          <w:rFonts w:cstheme="minorHAnsi"/>
+        </w:rPr>
+      </w:pPr>
+      <w:r>
+        <w:rPr>
+          <w:rFonts w:cstheme="minorHAnsi"/>
+        </w:rPr>
+        <w:t xml:space="preserve">        </w:t>
+      </w:r>
+      <w:r>
+        <w:rPr>
+          <w:rFonts w:cstheme="minorHAnsi"/>
+        </w:rPr>
+        <w:tab/>
+      </w:r>
+      <w:r>
+        <w:rPr>
+          <w:rFonts w:cstheme="minorHAnsi"/>
+        </w:rPr>
+        <w:t xml:space="preserve">Elementy </w:t>
+      </w:r>
+      <w:proofErr w:type="spellStart"/>
+      <w:r>
+        <w:rPr>
+          <w:rFonts w:cstheme="minorHAnsi"/>
+        </w:rPr>
+        <w:t>html</w:t>
+      </w:r>
+      <w:proofErr w:type="spellEnd"/>
+      <w:r>
+        <w:rPr>
+          <w:rFonts w:cstheme="minorHAnsi"/>
+        </w:rPr>
+        <w:t xml:space="preserve"> mają z góry ustalone domyślne wartości display </w:t>
+      </w:r>
+      <w:proofErr w:type="spellStart"/>
+      <w:r>
+        <w:rPr>
+          <w:rFonts w:cstheme="minorHAnsi"/>
+        </w:rPr>
+        <w:t>jka</w:t>
+      </w:r>
+      <w:proofErr w:type="spellEnd"/>
+      <w:r>
+        <w:rPr>
+          <w:rFonts w:cstheme="minorHAnsi"/>
+        </w:rPr>
+        <w:t xml:space="preserve"> </w:t>
+      </w:r>
+      <w:proofErr w:type="spellStart"/>
+      <w:r>
+        <w:rPr>
+          <w:rFonts w:cstheme="minorHAnsi"/>
+        </w:rPr>
+        <w:t>inline</w:t>
+      </w:r>
+      <w:proofErr w:type="spellEnd"/>
+      <w:r>
+        <w:rPr>
+          <w:rFonts w:cstheme="minorHAnsi"/>
+        </w:rPr>
+        <w:t>,</w:t>
+      </w:r>
+      <w:r>
+        <w:rPr>
+          <w:rFonts w:cstheme="minorHAnsi"/>
+        </w:rPr>
+        <w:t xml:space="preserve"> </w:t>
+      </w:r>
+      <w:r>
+        <w:rPr>
+          <w:rFonts w:cstheme="minorHAnsi"/>
+        </w:rPr>
+        <w:t xml:space="preserve">czy </w:t>
+      </w:r>
+      <w:proofErr w:type="spellStart"/>
+      <w:r>
+        <w:rPr>
+          <w:rFonts w:cstheme="minorHAnsi"/>
+        </w:rPr>
+        <w:t>block</w:t>
+      </w:r>
+      <w:proofErr w:type="spellEnd"/>
+      <w:r>
+        <w:rPr>
+          <w:rFonts w:cstheme="minorHAnsi"/>
+        </w:rPr>
+        <w:t>.</w:t>
+      </w:r>
+    </w:p>
+    <w:p>
+      <w:pPr>
+        <w:spacing w:after="0" w:line="240" w:lineRule="auto"/>
+        <w:jc w:val="both"/>
+        <w:rPr>
+          <w:rFonts w:cstheme="minorHAnsi"/>
+        </w:rPr>
+      </w:pPr>
+    </w:p>
+    <w:p>
+      <w:pPr>
+        <w:spacing w:after="0" w:line="240" w:lineRule="auto"/>
+        <w:jc w:val="both"/>
+        <w:rPr>
+          <w:rFonts w:cstheme="minorHAnsi"/>
+        </w:rPr>
+      </w:pPr>
+      <w:r>
+        <w:rPr>
+          <w:rFonts w:cstheme="minorHAnsi"/>
+        </w:rPr>
+        <w:t xml:space="preserve">        </w:t>
+      </w:r>
+      <w:r>
+        <w:rPr>
+          <w:rFonts w:cstheme="minorHAnsi"/>
+        </w:rPr>
+        <w:tab/>
+      </w:r>
+      <w:r>
+        <w:rPr>
+          <w:rFonts w:cstheme="minorHAnsi"/>
+        </w:rPr>
+        <w:t xml:space="preserve">display: </w:t>
+      </w:r>
+      <w:proofErr w:type="spellStart"/>
+      <w:r>
+        <w:rPr>
+          <w:rFonts w:cstheme="minorHAnsi"/>
+        </w:rPr>
+        <w:t>inline</w:t>
+      </w:r>
+      <w:proofErr w:type="spellEnd"/>
+    </w:p>
+    <w:p>
+      <w:pPr>
+        <w:spacing w:after="0" w:line="240" w:lineRule="auto"/>
+        <w:jc w:val="both"/>
+        <w:rPr>
+          <w:rFonts w:cstheme="minorHAnsi"/>
+        </w:rPr>
+      </w:pPr>
+      <w:r>
+        <w:rPr>
+          <w:rFonts w:cstheme="minorHAnsi"/>
+        </w:rPr>
+        <w:t xml:space="preserve">        </w:t>
+      </w:r>
+      <w:r>
+        <w:rPr>
+          <w:rFonts w:cstheme="minorHAnsi"/>
+        </w:rPr>
+        <w:tab/>
+      </w:r>
+      <w:r>
+        <w:rPr>
+          <w:rFonts w:cstheme="minorHAnsi"/>
+        </w:rPr>
+        <w:t>Liniowe elementy zajmują tylko tyle miejsca ile potrzebują ustawiają się</w:t>
+      </w:r>
+    </w:p>
+    <w:p>
+      <w:pPr>
+        <w:spacing w:after="0" w:line="240" w:lineRule="auto"/>
+        <w:jc w:val="both"/>
+        <w:rPr>
+          <w:rFonts w:cstheme="minorHAnsi"/>
+        </w:rPr>
+      </w:pPr>
+      <w:r>
+        <w:rPr>
+          <w:rFonts w:cstheme="minorHAnsi"/>
+        </w:rPr>
+        <w:t xml:space="preserve">        </w:t>
+      </w:r>
+      <w:r>
+        <w:rPr>
+          <w:rFonts w:cstheme="minorHAnsi"/>
+        </w:rPr>
+        <w:tab/>
+      </w:r>
+      <w:r>
+        <w:rPr>
+          <w:rFonts w:cstheme="minorHAnsi"/>
+        </w:rPr>
+        <w:t>jeden po drugim i nie mogą posiadać jako dzieci elementó</w:t>
+      </w:r>
+      <w:r>
+        <w:rPr>
+          <w:rFonts w:cstheme="minorHAnsi"/>
+        </w:rPr>
+        <w:t>w</w:t>
+      </w:r>
+      <w:r>
+        <w:rPr>
+          <w:rFonts w:cstheme="minorHAnsi"/>
+        </w:rPr>
+        <w:t xml:space="preserve"> blokowych.</w:t>
+      </w:r>
+    </w:p>
+    <w:p>
+      <w:pPr>
+        <w:spacing w:after="0" w:line="240" w:lineRule="auto"/>
+        <w:jc w:val="both"/>
+        <w:rPr>
+          <w:rFonts w:cstheme="minorHAnsi"/>
+        </w:rPr>
+      </w:pPr>
+      <w:r>
+        <w:rPr>
+          <w:rFonts w:cstheme="minorHAnsi"/>
+        </w:rPr>
+        <w:t xml:space="preserve">        </w:t>
+      </w:r>
+    </w:p>
+    <w:p>
+      <w:pPr>
+        <w:spacing w:after="0" w:line="240" w:lineRule="auto"/>
+        <w:jc w:val="both"/>
+        <w:rPr>
+          <w:rFonts w:cstheme="minorHAnsi"/>
+        </w:rPr>
+      </w:pPr>
+      <w:r>
+        <w:rPr>
+          <w:rFonts w:cstheme="minorHAnsi"/>
+        </w:rPr>
+        <w:t xml:space="preserve">        </w:t>
+      </w:r>
+      <w:r>
+        <w:rPr>
+          <w:rFonts w:cstheme="minorHAnsi"/>
+        </w:rPr>
+        <w:tab/>
+      </w:r>
+      <w:r>
+        <w:rPr>
+          <w:rFonts w:cstheme="minorHAnsi"/>
+        </w:rPr>
+        <w:t>Możemy umieszczać elem</w:t>
+      </w:r>
+      <w:r>
+        <w:rPr>
+          <w:rFonts w:cstheme="minorHAnsi"/>
+        </w:rPr>
+        <w:t>e</w:t>
+      </w:r>
+      <w:r>
+        <w:rPr>
+          <w:rFonts w:cstheme="minorHAnsi"/>
+        </w:rPr>
+        <w:t>nty liniowe wewnątrz blokowych, ale nigdy odwrotnie.</w:t>
+      </w:r>
+    </w:p>
+    <w:p>
+      <w:pPr>
+        <w:spacing w:after="0" w:line="240" w:lineRule="auto"/>
+        <w:ind w:firstLine="708"/>
+        <w:jc w:val="both"/>
+        <w:rPr>
+          <w:rFonts w:cstheme="minorHAnsi"/>
+        </w:rPr>
+      </w:pPr>
+    </w:p>
+    <w:p>
+      <w:pPr>
+        <w:spacing w:after="0" w:line="240" w:lineRule="auto"/>
+        <w:ind w:firstLine="708"/>
+        <w:jc w:val="both"/>
+        <w:rPr>
+          <w:rFonts w:cstheme="minorHAnsi"/>
+        </w:rPr>
+      </w:pPr>
+    </w:p>
+    <w:p>
+      <w:pPr>
+        <w:spacing w:after="0" w:line="240" w:lineRule="auto"/>
+        <w:ind w:firstLine="708"/>
+        <w:jc w:val="both"/>
+        <w:rPr>
+          <w:rFonts w:cstheme="minorHAnsi"/>
+        </w:rPr>
+      </w:pPr>
+      <w:r>
+        <w:rPr>
+          <w:rFonts w:cstheme="minorHAnsi"/>
+        </w:rPr>
+        <w:lastRenderedPageBreak/>
+        <w:t>&lt;style&gt;</w:t>
+      </w:r>
+    </w:p>
+    <w:p>
+      <w:pPr>
+        <w:spacing w:after="0" w:line="240" w:lineRule="auto"/>
+        <w:ind w:firstLine="708"/>
+        <w:jc w:val="both"/>
+        <w:rPr>
+          <w:rFonts w:cstheme="minorHAnsi"/>
+        </w:rPr>
+      </w:pPr>
+    </w:p>
+    <w:p>
+      <w:pPr>
+        <w:spacing w:after="0" w:line="240" w:lineRule="auto"/>
+        <w:jc w:val="both"/>
+        <w:rPr>
+          <w:rFonts w:cstheme="minorHAnsi"/>
+        </w:rPr>
+      </w:pPr>
+      <w:r>
+        <w:rPr>
+          <w:rFonts w:cstheme="minorHAnsi"/>
+        </w:rPr>
+        <w:t xml:space="preserve">        </w:t>
+      </w:r>
+      <w:r>
+        <w:rPr>
+          <w:rFonts w:cstheme="minorHAnsi"/>
+        </w:rPr>
+        <w:tab/>
+      </w:r>
+      <w:r>
+        <w:rPr>
+          <w:rFonts w:cstheme="minorHAnsi"/>
+        </w:rPr>
+        <w:tab/>
+      </w:r>
+      <w:r>
+        <w:rPr>
+          <w:rFonts w:cstheme="minorHAnsi"/>
+        </w:rPr>
+        <w:t>.red{</w:t>
+      </w:r>
+      <w:proofErr w:type="spellStart"/>
+      <w:r>
+        <w:rPr>
+          <w:rFonts w:cstheme="minorHAnsi"/>
+        </w:rPr>
         <w:t>background-color</w:t>
       </w:r>
       <w:proofErr w:type="spellEnd"/>
@@ -46672,6 +47326,67 @@
         <w:rPr>
           <w:rFonts w:cstheme="minorHAnsi"/>
         </w:rPr>
+        <w:t>: red;}</w:t>
+      </w:r>
+    </w:p>
+    <w:p>
+      <w:pPr>
+        <w:spacing w:after="0" w:line="240" w:lineRule="auto"/>
+        <w:jc w:val="both"/>
+        <w:rPr>
+          <w:rFonts w:cstheme="minorHAnsi"/>
+        </w:rPr>
+      </w:pPr>
+      <w:r>
+        <w:rPr>
+          <w:rFonts w:cstheme="minorHAnsi"/>
+        </w:rPr>
+        <w:t xml:space="preserve">        </w:t>
+      </w:r>
+      <w:r>
+        <w:rPr>
+          <w:rFonts w:cstheme="minorHAnsi"/>
+        </w:rPr>
+        <w:tab/>
+      </w:r>
+      <w:r>
+        <w:rPr>
+          <w:rFonts w:cstheme="minorHAnsi"/>
+        </w:rPr>
+        <w:tab/>
+      </w:r>
+      <w:r>
+        <w:rPr>
+          <w:rFonts w:cstheme="minorHAnsi"/>
+        </w:rPr>
+        <w:t>.</w:t>
+      </w:r>
+      <w:proofErr w:type="spellStart"/>
+      <w:r>
+        <w:rPr>
+          <w:rFonts w:cstheme="minorHAnsi"/>
+        </w:rPr>
+        <w:t>green</w:t>
+      </w:r>
+      <w:proofErr w:type="spellEnd"/>
+      <w:r>
+        <w:rPr>
+          <w:rFonts w:cstheme="minorHAnsi"/>
+        </w:rPr>
+        <w:t>{</w:t>
+      </w:r>
+      <w:proofErr w:type="spellStart"/>
+      <w:r>
+        <w:rPr>
+          <w:rFonts w:cstheme="minorHAnsi"/>
+        </w:rPr>
+        <w:t>background-color</w:t>
+      </w:r>
+      <w:proofErr w:type="spellEnd"/>
+      <w:r>
+        <w:rPr>
+          <w:rFonts w:cstheme="minorHAnsi"/>
+        </w:rPr>
         <w:t xml:space="preserve">: </w:t>
       </w:r>
       <w:proofErr w:type="spellStart"/>
@@ -46679,143 +47394,27 @@
         <w:rPr>
           <w:rFonts w:cstheme="minorHAnsi"/>
         </w:rPr>
-        <w:t>aqua</w:t>
-      </w:r>
-      <w:proofErr w:type="spellEnd"/>
-      <w:r>
-        <w:rPr>
-          <w:rFonts w:cstheme="minorHAnsi"/>
-        </w:rPr>
-        <w:t>;</w:t>
-      </w:r>
-    </w:p>
-    <w:p>
-      <w:pPr>
-        <w:pStyle w:val="Akapitzlist"/>
-        <w:spacing w:after="0" w:line="240" w:lineRule="auto"/>
-        <w:jc w:val="both"/>
-        <w:rPr>
-          <w:rFonts w:cstheme="minorHAnsi"/>
-        </w:rPr>
-      </w:pPr>
-      <w:r>
-        <w:rPr>
-          <w:rFonts w:cstheme="minorHAnsi"/>
-        </w:rPr>
-        <w:t xml:space="preserve">            </w:t>
-      </w:r>
-      <w:proofErr w:type="spellStart"/>
-      <w:r>
-        <w:rPr>
-          <w:rFonts w:cstheme="minorHAnsi"/>
-        </w:rPr>
-        <w:t>overflow</w:t>
-      </w:r>
-      <w:proofErr w:type="spellEnd"/>
-      <w:r>
-        <w:rPr>
-          <w:rFonts w:cstheme="minorHAnsi"/>
-        </w:rPr>
-        <w:t xml:space="preserve">-y: </w:t>
-      </w:r>
-      <w:proofErr w:type="spellStart"/>
-      <w:r>
-        <w:rPr>
-          <w:rFonts w:cstheme="minorHAnsi"/>
-        </w:rPr>
-        <w:t>scroll</w:t>
-      </w:r>
-      <w:proofErr w:type="spellEnd"/>
-      <w:r>
-        <w:rPr>
-          <w:rFonts w:cstheme="minorHAnsi"/>
-        </w:rPr>
-        <w:t>;</w:t>
-      </w:r>
-    </w:p>
-    <w:p>
-      <w:pPr>
-        <w:pStyle w:val="Akapitzlist"/>
-        <w:spacing w:after="0" w:line="240" w:lineRule="auto"/>
-        <w:jc w:val="both"/>
-        <w:rPr>
-          <w:rFonts w:cstheme="minorHAnsi"/>
-        </w:rPr>
-      </w:pPr>
-      <w:r>
-        <w:rPr>
-          <w:rFonts w:cstheme="minorHAnsi"/>
-        </w:rPr>
-        <w:t xml:space="preserve">        }</w:t>
-      </w:r>
-    </w:p>
-    <w:p>
-      <w:pPr>
-        <w:pStyle w:val="Akapitzlist"/>
-        <w:spacing w:after="0" w:line="240" w:lineRule="auto"/>
-        <w:jc w:val="both"/>
-        <w:rPr>
-          <w:rFonts w:cstheme="minorHAnsi"/>
-        </w:rPr>
-      </w:pPr>
-      <w:r>
-        <w:rPr>
-          <w:rFonts w:cstheme="minorHAnsi"/>
-        </w:rPr>
-        <w:t xml:space="preserve">    &lt;/style&gt;</w:t>
-      </w:r>
-    </w:p>
-    <w:p>
-      <w:pPr>
-        <w:pStyle w:val="Akapitzlist"/>
-        <w:spacing w:after="0" w:line="240" w:lineRule="auto"/>
-        <w:jc w:val="both"/>
-        <w:rPr>
-          <w:rFonts w:cstheme="minorHAnsi"/>
-        </w:rPr>
-      </w:pPr>
-      <w:r>
-        <w:rPr>
-          <w:rFonts w:cstheme="minorHAnsi"/>
-        </w:rPr>
-        <w:t xml:space="preserve">    &lt;div&gt;</w:t>
-      </w:r>
-    </w:p>
-    <w:p>
-      <w:pPr>
-        <w:pStyle w:val="Akapitzlist"/>
-        <w:spacing w:after="0" w:line="240" w:lineRule="auto"/>
-        <w:jc w:val="both"/>
-        <w:rPr>
-          <w:rFonts w:cstheme="minorHAnsi"/>
-        </w:rPr>
-      </w:pPr>
-      <w:r>
-        <w:rPr>
-          <w:rFonts w:cstheme="minorHAnsi"/>
-        </w:rPr>
-        <w:t xml:space="preserve">        a b c d e f g h i j k l m n o p r s t u w q x y z</w:t>
-      </w:r>
-    </w:p>
-    <w:p>
-      <w:pPr>
-        <w:pStyle w:val="Akapitzlist"/>
-        <w:spacing w:after="0" w:line="240" w:lineRule="auto"/>
-        <w:jc w:val="both"/>
-        <w:rPr>
-          <w:rFonts w:cstheme="minorHAnsi"/>
-        </w:rPr>
-      </w:pPr>
-      <w:r>
-        <w:rPr>
-          <w:rFonts w:cstheme="minorHAnsi"/>
-        </w:rPr>
-        <w:t xml:space="preserve">        a b c d e f g h i j k l m n o p r s t u w q x y z</w:t>
-      </w:r>
-    </w:p>
-    <w:p>
-      <w:pPr>
-        <w:pStyle w:val="Akapitzlist"/>
+        <w:t>green</w:t>
+      </w:r>
+      <w:proofErr w:type="spellEnd"/>
+      <w:r>
+        <w:rPr>
+          <w:rFonts w:cstheme="minorHAnsi"/>
+        </w:rPr>
+        <w:t>;}</w:t>
+      </w:r>
+    </w:p>
+    <w:p>
+      <w:pPr>
+        <w:spacing w:after="0" w:line="240" w:lineRule="auto"/>
+        <w:jc w:val="both"/>
+        <w:rPr>
+          <w:rFonts w:cstheme="minorHAnsi"/>
+        </w:rPr>
+      </w:pPr>
+    </w:p>
+    <w:p>
+      <w:pPr>
         <w:spacing w:after="0" w:line="240" w:lineRule="auto"/>
         <w:jc w:val="both"/>
         <w:rPr>
@@ -46828,87 +47427,1045 @@
         </w:rPr>
         <w:t xml:space="preserve">        </w:t>
       </w:r>
-      <w:proofErr w:type="spellStart"/>
-      <w:r>
-        <w:rPr>
-          <w:rFonts w:cstheme="minorHAnsi"/>
-        </w:rPr>
-        <w:t>bardzodłuuuuuuuuuuuuuuuuuuuuuuuuuuuuuuuuugiesłowo</w:t>
-      </w:r>
-      <w:proofErr w:type="spellEnd"/>
-    </w:p>
-    <w:p>
-      <w:pPr>
-        <w:pStyle w:val="Akapitzlist"/>
-        <w:spacing w:after="0" w:line="240" w:lineRule="auto"/>
-        <w:jc w:val="both"/>
-        <w:rPr>
-          <w:rFonts w:cstheme="minorHAnsi"/>
-        </w:rPr>
-      </w:pPr>
-      <w:r>
-        <w:rPr>
-          <w:rFonts w:cstheme="minorHAnsi"/>
-        </w:rPr>
-        <w:t xml:space="preserve">        a b c d e f g h i j k l m n o p r s t u w q x y z</w:t>
-      </w:r>
-    </w:p>
-    <w:p>
-      <w:pPr>
-        <w:pStyle w:val="Akapitzlist"/>
-        <w:spacing w:after="0" w:line="240" w:lineRule="auto"/>
-        <w:jc w:val="both"/>
-        <w:rPr>
-          <w:rFonts w:cstheme="minorHAnsi"/>
-        </w:rPr>
-      </w:pPr>
-      <w:r>
-        <w:rPr>
-          <w:rFonts w:cstheme="minorHAnsi"/>
-        </w:rPr>
-        <w:t xml:space="preserve">        a b c d e f g h i j k l m n o p r s t u w q x y z</w:t>
-      </w:r>
-    </w:p>
-    <w:p>
-      <w:pPr>
-        <w:pStyle w:val="Akapitzlist"/>
-        <w:spacing w:after="0" w:line="240" w:lineRule="auto"/>
-        <w:jc w:val="both"/>
-        <w:rPr>
-          <w:rFonts w:cstheme="minorHAnsi"/>
-        </w:rPr>
-      </w:pPr>
-      <w:r>
-        <w:rPr>
-          <w:rFonts w:cstheme="minorHAnsi"/>
-        </w:rPr>
-        <w:t xml:space="preserve">        a b c d e f g h i j k l m n o p r s t u w q x y z</w:t>
-      </w:r>
-    </w:p>
-    <w:p>
-      <w:pPr>
-        <w:pStyle w:val="Akapitzlist"/>
-        <w:spacing w:after="0" w:line="240" w:lineRule="auto"/>
-        <w:jc w:val="both"/>
-        <w:rPr>
-          <w:rFonts w:cstheme="minorHAnsi"/>
-        </w:rPr>
-      </w:pPr>
-      <w:r>
-        <w:rPr>
-          <w:rFonts w:cstheme="minorHAnsi"/>
-        </w:rPr>
-        <w:t xml:space="preserve">    &lt;/div&gt;</w:t>
-      </w:r>
-    </w:p>
-    <w:p>
-      <w:pPr>
-        <w:spacing w:after="0" w:line="240" w:lineRule="auto"/>
-        <w:jc w:val="both"/>
-        <w:rPr>
-          <w:rFonts w:cstheme="minorHAnsi"/>
-        </w:rPr>
-      </w:pPr>
+      <w:r>
+        <w:rPr>
+          <w:rFonts w:cstheme="minorHAnsi"/>
+        </w:rPr>
+        <w:tab/>
+      </w:r>
+      <w:r>
+        <w:rPr>
+          <w:rFonts w:cstheme="minorHAnsi"/>
+        </w:rPr>
+        <w:t xml:space="preserve">/* </w:t>
+      </w:r>
+      <w:proofErr w:type="spellStart"/>
+      <w:r>
+        <w:rPr>
+          <w:rFonts w:cstheme="minorHAnsi"/>
+        </w:rPr>
+        <w:t>span</w:t>
+      </w:r>
+      <w:proofErr w:type="spellEnd"/>
+      <w:r>
+        <w:rPr>
+          <w:rFonts w:cstheme="minorHAnsi"/>
+        </w:rPr>
+        <w:t>{</w:t>
+      </w:r>
+      <w:proofErr w:type="spellStart"/>
+      <w:r>
+        <w:rPr>
+          <w:rFonts w:cstheme="minorHAnsi"/>
+        </w:rPr>
+        <w:t>width</w:t>
+      </w:r>
+      <w:proofErr w:type="spellEnd"/>
+      <w:r>
+        <w:rPr>
+          <w:rFonts w:cstheme="minorHAnsi"/>
+        </w:rPr>
+        <w:t xml:space="preserve">: 100px;} Jest to element liniowy dlatego nie da się ustawić </w:t>
+      </w:r>
+      <w:proofErr w:type="spellStart"/>
+      <w:r>
+        <w:rPr>
+          <w:rFonts w:cstheme="minorHAnsi"/>
+        </w:rPr>
+        <w:t>width</w:t>
+      </w:r>
+      <w:proofErr w:type="spellEnd"/>
+      <w:r>
+        <w:rPr>
+          <w:rFonts w:cstheme="minorHAnsi"/>
+        </w:rPr>
+        <w:t>. */</w:t>
+      </w:r>
+    </w:p>
+    <w:p>
+      <w:pPr>
+        <w:spacing w:after="0" w:line="240" w:lineRule="auto"/>
+        <w:jc w:val="both"/>
+        <w:rPr>
+          <w:rFonts w:cstheme="minorHAnsi"/>
+        </w:rPr>
+      </w:pPr>
+      <w:r>
+        <w:rPr>
+          <w:rFonts w:cstheme="minorHAnsi"/>
+        </w:rPr>
+        <w:t xml:space="preserve">        </w:t>
+      </w:r>
+      <w:r>
+        <w:rPr>
+          <w:rFonts w:cstheme="minorHAnsi"/>
+        </w:rPr>
+        <w:tab/>
+      </w:r>
+      <w:r>
+        <w:rPr>
+          <w:rFonts w:cstheme="minorHAnsi"/>
+        </w:rPr>
+        <w:t xml:space="preserve">/* Ustawianie szerokości i </w:t>
+      </w:r>
+      <w:proofErr w:type="spellStart"/>
+      <w:r>
+        <w:rPr>
+          <w:rFonts w:cstheme="minorHAnsi"/>
+        </w:rPr>
+        <w:t>wyskości</w:t>
+      </w:r>
+      <w:proofErr w:type="spellEnd"/>
+      <w:r>
+        <w:rPr>
+          <w:rFonts w:cstheme="minorHAnsi"/>
+        </w:rPr>
+        <w:t xml:space="preserve"> dla elementów liniowych jest ignorowane */</w:t>
+      </w:r>
+    </w:p>
+    <w:p>
+      <w:pPr>
+        <w:spacing w:after="0" w:line="240" w:lineRule="auto"/>
+        <w:jc w:val="both"/>
+        <w:rPr>
+          <w:rFonts w:cstheme="minorHAnsi"/>
+        </w:rPr>
+      </w:pPr>
+      <w:r>
+        <w:rPr>
+          <w:rFonts w:cstheme="minorHAnsi"/>
+        </w:rPr>
+        <w:t xml:space="preserve">        </w:t>
+      </w:r>
+      <w:r>
+        <w:rPr>
+          <w:rFonts w:cstheme="minorHAnsi"/>
+        </w:rPr>
+        <w:tab/>
+      </w:r>
+      <w:r>
+        <w:rPr>
+          <w:rFonts w:cstheme="minorHAnsi"/>
+        </w:rPr>
+        <w:t>/* Wyjątkiem są elementy &lt;</w:t>
+      </w:r>
+      <w:proofErr w:type="spellStart"/>
+      <w:r>
+        <w:rPr>
+          <w:rFonts w:cstheme="minorHAnsi"/>
+        </w:rPr>
+        <w:t>img</w:t>
+      </w:r>
+      <w:proofErr w:type="spellEnd"/>
+      <w:r>
+        <w:rPr>
+          <w:rFonts w:cstheme="minorHAnsi"/>
+        </w:rPr>
+        <w:t>&gt; i &lt;video&gt; bo można im ustawić wysokość i szerokość */</w:t>
+      </w:r>
+    </w:p>
+    <w:p>
+      <w:pPr>
+        <w:spacing w:after="0" w:line="240" w:lineRule="auto"/>
+        <w:jc w:val="both"/>
+        <w:rPr>
+          <w:rFonts w:cstheme="minorHAnsi"/>
+        </w:rPr>
+      </w:pPr>
+    </w:p>
+    <w:p>
+      <w:pPr>
+        <w:spacing w:after="0" w:line="240" w:lineRule="auto"/>
+        <w:ind w:firstLine="708"/>
+        <w:jc w:val="both"/>
+        <w:rPr>
+          <w:rFonts w:cstheme="minorHAnsi"/>
+        </w:rPr>
+      </w:pPr>
+      <w:r>
+        <w:rPr>
+          <w:rFonts w:cstheme="minorHAnsi"/>
+        </w:rPr>
+        <w:t>&lt;/style&gt;</w:t>
+      </w:r>
+    </w:p>
+    <w:p>
+      <w:pPr>
+        <w:spacing w:after="0" w:line="240" w:lineRule="auto"/>
+        <w:jc w:val="both"/>
+        <w:rPr>
+          <w:rFonts w:cstheme="minorHAnsi"/>
+        </w:rPr>
+      </w:pPr>
+    </w:p>
+    <w:p>
+      <w:pPr>
+        <w:spacing w:after="0" w:line="240" w:lineRule="auto"/>
+        <w:jc w:val="both"/>
+        <w:rPr>
+          <w:rFonts w:cstheme="minorHAnsi"/>
+        </w:rPr>
+      </w:pPr>
+      <w:r>
+        <w:rPr>
+          <w:rFonts w:cstheme="minorHAnsi"/>
+        </w:rPr>
+        <w:t xml:space="preserve">    </w:t>
+      </w:r>
+      <w:r>
+        <w:rPr>
+          <w:rFonts w:cstheme="minorHAnsi"/>
+        </w:rPr>
+        <w:tab/>
+      </w:r>
+      <w:r>
+        <w:rPr>
+          <w:rFonts w:cstheme="minorHAnsi"/>
+        </w:rPr>
+        <w:t>&lt;</w:t>
+      </w:r>
+      <w:proofErr w:type="spellStart"/>
+      <w:r>
+        <w:rPr>
+          <w:rFonts w:cstheme="minorHAnsi"/>
+        </w:rPr>
+        <w:t>span</w:t>
+      </w:r>
+      <w:proofErr w:type="spellEnd"/>
+      <w:r>
+        <w:rPr>
+          <w:rFonts w:cstheme="minorHAnsi"/>
+        </w:rPr>
+        <w:t xml:space="preserve">&gt;Tekst w </w:t>
+      </w:r>
+      <w:proofErr w:type="spellStart"/>
+      <w:r>
+        <w:rPr>
+          <w:rFonts w:cstheme="minorHAnsi"/>
+        </w:rPr>
+        <w:t>span</w:t>
+      </w:r>
+      <w:proofErr w:type="spellEnd"/>
+      <w:r>
+        <w:rPr>
+          <w:rFonts w:cstheme="minorHAnsi"/>
+        </w:rPr>
+        <w:t>, &lt;b&gt;pogrubiony&lt;/b&gt; oraz pisany &lt;i&gt;kursywą&lt;/i&gt;&lt;/</w:t>
+      </w:r>
+      <w:proofErr w:type="spellStart"/>
+      <w:r>
+        <w:rPr>
+          <w:rFonts w:cstheme="minorHAnsi"/>
+        </w:rPr>
+        <w:t>span</w:t>
+      </w:r>
+      <w:proofErr w:type="spellEnd"/>
+      <w:r>
+        <w:rPr>
+          <w:rFonts w:cstheme="minorHAnsi"/>
+        </w:rPr>
+        <w:t>&gt;</w:t>
+      </w:r>
+    </w:p>
+    <w:p>
+      <w:pPr>
+        <w:spacing w:after="0" w:line="240" w:lineRule="auto"/>
+        <w:jc w:val="both"/>
+        <w:rPr>
+          <w:rFonts w:cstheme="minorHAnsi"/>
+        </w:rPr>
+      </w:pPr>
+    </w:p>
+    <w:p>
+      <w:pPr>
+        <w:spacing w:after="0" w:line="240" w:lineRule="auto"/>
+        <w:jc w:val="both"/>
+        <w:rPr>
+          <w:rFonts w:cstheme="minorHAnsi"/>
+        </w:rPr>
+      </w:pPr>
+      <w:r>
+        <w:rPr>
+          <w:rFonts w:cstheme="minorHAnsi"/>
+        </w:rPr>
+        <w:t xml:space="preserve">   </w:t>
+      </w:r>
+      <w:r>
+        <w:rPr>
+          <w:rFonts w:cstheme="minorHAnsi"/>
+        </w:rPr>
+        <w:tab/>
+      </w:r>
+      <w:r>
+        <w:rPr>
+          <w:rFonts w:cstheme="minorHAnsi"/>
+        </w:rPr>
+        <w:t xml:space="preserve">&lt;!-- &lt;b&gt; oraz &lt;i&gt; </w:t>
+      </w:r>
+      <w:proofErr w:type="spellStart"/>
+      <w:r>
+        <w:rPr>
+          <w:rFonts w:cstheme="minorHAnsi"/>
+        </w:rPr>
+        <w:t>uswawiają</w:t>
+      </w:r>
+      <w:proofErr w:type="spellEnd"/>
+      <w:r>
+        <w:rPr>
+          <w:rFonts w:cstheme="minorHAnsi"/>
+        </w:rPr>
+        <w:t xml:space="preserve"> się w linii i nie łamią tekstu same z siebie. --&gt;</w:t>
+      </w:r>
+    </w:p>
+    <w:p>
+      <w:pPr>
+        <w:spacing w:after="0" w:line="240" w:lineRule="auto"/>
+        <w:jc w:val="both"/>
+        <w:rPr>
+          <w:rFonts w:cstheme="minorHAnsi"/>
+        </w:rPr>
+      </w:pPr>
+      <w:r>
+        <w:rPr>
+          <w:rFonts w:cstheme="minorHAnsi"/>
+        </w:rPr>
+        <w:t xml:space="preserve">    </w:t>
+      </w:r>
+      <w:r>
+        <w:rPr>
+          <w:rFonts w:cstheme="minorHAnsi"/>
+        </w:rPr>
+        <w:tab/>
+      </w:r>
+      <w:r>
+        <w:rPr>
+          <w:rFonts w:cstheme="minorHAnsi"/>
+        </w:rPr>
+        <w:t xml:space="preserve">&lt;!-- Elementy liniowe: </w:t>
+      </w:r>
+      <w:proofErr w:type="spellStart"/>
+      <w:r>
+        <w:rPr>
+          <w:rFonts w:cstheme="minorHAnsi"/>
+        </w:rPr>
+        <w:t>span</w:t>
+      </w:r>
+      <w:proofErr w:type="spellEnd"/>
+      <w:r>
+        <w:rPr>
+          <w:rFonts w:cstheme="minorHAnsi"/>
+        </w:rPr>
+        <w:t xml:space="preserve">, a, i, u, b, q, </w:t>
+      </w:r>
+      <w:proofErr w:type="spellStart"/>
+      <w:r>
+        <w:rPr>
+          <w:rFonts w:cstheme="minorHAnsi"/>
+        </w:rPr>
+        <w:t>img</w:t>
+      </w:r>
+      <w:proofErr w:type="spellEnd"/>
+      <w:r>
+        <w:rPr>
+          <w:rFonts w:cstheme="minorHAnsi"/>
+        </w:rPr>
+        <w:t xml:space="preserve">, small, </w:t>
+      </w:r>
+      <w:proofErr w:type="spellStart"/>
+      <w:r>
+        <w:rPr>
+          <w:rFonts w:cstheme="minorHAnsi"/>
+        </w:rPr>
+        <w:t>strong</w:t>
+      </w:r>
+      <w:proofErr w:type="spellEnd"/>
+      <w:r>
+        <w:rPr>
+          <w:rFonts w:cstheme="minorHAnsi"/>
+        </w:rPr>
+        <w:t xml:space="preserve">, video, </w:t>
+      </w:r>
+      <w:proofErr w:type="spellStart"/>
+      <w:r>
+        <w:rPr>
+          <w:rFonts w:cstheme="minorHAnsi"/>
+        </w:rPr>
+        <w:t>input</w:t>
+      </w:r>
+      <w:proofErr w:type="spellEnd"/>
+      <w:r>
+        <w:rPr>
+          <w:rFonts w:cstheme="minorHAnsi"/>
+        </w:rPr>
+        <w:t xml:space="preserve">, </w:t>
+      </w:r>
+      <w:proofErr w:type="spellStart"/>
+      <w:r>
+        <w:rPr>
+          <w:rFonts w:cstheme="minorHAnsi"/>
+        </w:rPr>
+        <w:t>img</w:t>
+      </w:r>
+      <w:proofErr w:type="spellEnd"/>
+      <w:r>
+        <w:rPr>
+          <w:rFonts w:cstheme="minorHAnsi"/>
+        </w:rPr>
+        <w:t xml:space="preserve"> etc. --&gt;</w:t>
+      </w:r>
+    </w:p>
+    <w:p>
+      <w:pPr>
+        <w:spacing w:after="0" w:line="240" w:lineRule="auto"/>
+        <w:jc w:val="both"/>
+        <w:rPr>
+          <w:rFonts w:cstheme="minorHAnsi"/>
+        </w:rPr>
+      </w:pPr>
+      <w:r>
+        <w:rPr>
+          <w:rFonts w:cstheme="minorHAnsi"/>
+        </w:rPr>
+        <w:t xml:space="preserve">    </w:t>
+      </w:r>
+      <w:r>
+        <w:rPr>
+          <w:rFonts w:cstheme="minorHAnsi"/>
+        </w:rPr>
+        <w:tab/>
+      </w:r>
+      <w:r>
+        <w:rPr>
+          <w:rFonts w:cstheme="minorHAnsi"/>
+        </w:rPr>
+        <w:t xml:space="preserve">&lt;!-- Elementy liniowe mają domyślnie ustawioną wartość display </w:t>
+      </w:r>
+      <w:proofErr w:type="spellStart"/>
+      <w:r>
+        <w:rPr>
+          <w:rFonts w:cstheme="minorHAnsi"/>
+        </w:rPr>
+        <w:t>inline</w:t>
+      </w:r>
+      <w:proofErr w:type="spellEnd"/>
+      <w:r>
+        <w:rPr>
+          <w:rFonts w:cstheme="minorHAnsi"/>
+        </w:rPr>
+        <w:t>. --&gt;</w:t>
+      </w:r>
+    </w:p>
+    <w:p>
+      <w:pPr>
+        <w:spacing w:after="0" w:line="240" w:lineRule="auto"/>
+        <w:jc w:val="both"/>
+        <w:rPr>
+          <w:rFonts w:cstheme="minorHAnsi"/>
+        </w:rPr>
+      </w:pPr>
+      <w:r>
+        <w:rPr>
+          <w:rFonts w:cstheme="minorHAnsi"/>
+        </w:rPr>
+        <w:t xml:space="preserve">   </w:t>
+      </w:r>
+      <w:r>
+        <w:rPr>
+          <w:rFonts w:cstheme="minorHAnsi"/>
+        </w:rPr>
+        <w:tab/>
+      </w:r>
+      <w:r>
+        <w:rPr>
+          <w:rFonts w:cstheme="minorHAnsi"/>
+        </w:rPr>
+        <w:t xml:space="preserve">&lt;!-- Elementy liniowe mogą mieć ustawioną wartość display jako </w:t>
+      </w:r>
+      <w:proofErr w:type="spellStart"/>
+      <w:r>
+        <w:rPr>
+          <w:rFonts w:cstheme="minorHAnsi"/>
+        </w:rPr>
+        <w:t>block</w:t>
+      </w:r>
+      <w:proofErr w:type="spellEnd"/>
+      <w:r>
+        <w:rPr>
+          <w:rFonts w:cstheme="minorHAnsi"/>
+        </w:rPr>
+        <w:t>. --&gt;</w:t>
+      </w:r>
+    </w:p>
+    <w:p>
+      <w:pPr>
+        <w:spacing w:after="0" w:line="240" w:lineRule="auto"/>
+        <w:jc w:val="both"/>
+        <w:rPr>
+          <w:rFonts w:cstheme="minorHAnsi"/>
+        </w:rPr>
+      </w:pPr>
+      <w:r>
+        <w:rPr>
+          <w:rFonts w:cstheme="minorHAnsi"/>
+        </w:rPr>
+        <w:t xml:space="preserve">   </w:t>
+      </w:r>
+      <w:r>
+        <w:rPr>
+          <w:rFonts w:cstheme="minorHAnsi"/>
+        </w:rPr>
+        <w:tab/>
+      </w:r>
+      <w:r>
+        <w:rPr>
+          <w:rFonts w:cstheme="minorHAnsi"/>
+        </w:rPr>
+        <w:t>&lt;!-- Elementy liniowe pisane jeden po drugim są w tej samej linii do końca strony --&gt;</w:t>
+      </w:r>
+    </w:p>
+    <w:p>
+      <w:pPr>
+        <w:spacing w:after="0" w:line="240" w:lineRule="auto"/>
+        <w:jc w:val="both"/>
+        <w:rPr>
+          <w:rFonts w:cstheme="minorHAnsi"/>
+        </w:rPr>
+      </w:pPr>
+    </w:p>
+    <w:p>
+      <w:pPr>
+        <w:spacing w:after="0" w:line="240" w:lineRule="auto"/>
+        <w:jc w:val="both"/>
+        <w:rPr>
+          <w:rFonts w:cstheme="minorHAnsi"/>
+        </w:rPr>
+      </w:pPr>
+      <w:r>
+        <w:rPr>
+          <w:rFonts w:cstheme="minorHAnsi"/>
+        </w:rPr>
+        <w:t xml:space="preserve">    </w:t>
+      </w:r>
+      <w:r>
+        <w:rPr>
+          <w:rFonts w:cstheme="minorHAnsi"/>
+        </w:rPr>
+        <w:tab/>
+      </w:r>
+      <w:r>
+        <w:rPr>
+          <w:rFonts w:cstheme="minorHAnsi"/>
+        </w:rPr>
+        <w:t xml:space="preserve">&lt;div </w:t>
+      </w:r>
+      <w:proofErr w:type="spellStart"/>
+      <w:r>
+        <w:rPr>
+          <w:rFonts w:cstheme="minorHAnsi"/>
+        </w:rPr>
+        <w:t>class</w:t>
+      </w:r>
+      <w:proofErr w:type="spellEnd"/>
+      <w:r>
+        <w:rPr>
+          <w:rFonts w:cstheme="minorHAnsi"/>
+        </w:rPr>
+        <w:t>="red"&gt;Czerwony div&lt;/div&gt;</w:t>
+      </w:r>
+    </w:p>
+    <w:p>
+      <w:pPr>
+        <w:spacing w:after="0" w:line="240" w:lineRule="auto"/>
+        <w:jc w:val="both"/>
+        <w:rPr>
+          <w:rFonts w:cstheme="minorHAnsi"/>
+        </w:rPr>
+      </w:pPr>
+      <w:r>
+        <w:rPr>
+          <w:rFonts w:cstheme="minorHAnsi"/>
+        </w:rPr>
+        <w:t xml:space="preserve">    </w:t>
+      </w:r>
+      <w:r>
+        <w:rPr>
+          <w:rFonts w:cstheme="minorHAnsi"/>
+        </w:rPr>
+        <w:tab/>
+      </w:r>
+      <w:r>
+        <w:rPr>
+          <w:rFonts w:cstheme="minorHAnsi"/>
+        </w:rPr>
+        <w:t>&lt;</w:t>
+      </w:r>
+      <w:proofErr w:type="spellStart"/>
+      <w:r>
+        <w:rPr>
+          <w:rFonts w:cstheme="minorHAnsi"/>
+        </w:rPr>
+        <w:t>span</w:t>
+      </w:r>
+      <w:proofErr w:type="spellEnd"/>
+      <w:r>
+        <w:rPr>
+          <w:rFonts w:cstheme="minorHAnsi"/>
+        </w:rPr>
+        <w:t xml:space="preserve">&gt;Tekst </w:t>
+      </w:r>
+      <w:proofErr w:type="spellStart"/>
+      <w:r>
+        <w:rPr>
+          <w:rFonts w:cstheme="minorHAnsi"/>
+        </w:rPr>
+        <w:t>span</w:t>
+      </w:r>
+      <w:proofErr w:type="spellEnd"/>
+      <w:r>
+        <w:rPr>
+          <w:rFonts w:cstheme="minorHAnsi"/>
+        </w:rPr>
+        <w:t>&lt;/</w:t>
+      </w:r>
+      <w:proofErr w:type="spellStart"/>
+      <w:r>
+        <w:rPr>
+          <w:rFonts w:cstheme="minorHAnsi"/>
+        </w:rPr>
+        <w:t>span</w:t>
+      </w:r>
+      <w:proofErr w:type="spellEnd"/>
+      <w:r>
+        <w:rPr>
+          <w:rFonts w:cstheme="minorHAnsi"/>
+        </w:rPr>
+        <w:t>&gt;</w:t>
+      </w:r>
+    </w:p>
+    <w:p>
+      <w:pPr>
+        <w:spacing w:after="0" w:line="240" w:lineRule="auto"/>
+        <w:jc w:val="both"/>
+        <w:rPr>
+          <w:rFonts w:cstheme="minorHAnsi"/>
+        </w:rPr>
+      </w:pPr>
+      <w:r>
+        <w:rPr>
+          <w:rFonts w:cstheme="minorHAnsi"/>
+        </w:rPr>
+        <w:t xml:space="preserve">    </w:t>
+      </w:r>
+      <w:r>
+        <w:rPr>
+          <w:rFonts w:cstheme="minorHAnsi"/>
+        </w:rPr>
+        <w:tab/>
+      </w:r>
+      <w:r>
+        <w:rPr>
+          <w:rFonts w:cstheme="minorHAnsi"/>
+        </w:rPr>
+        <w:t xml:space="preserve">&lt;div </w:t>
+      </w:r>
+      <w:proofErr w:type="spellStart"/>
+      <w:r>
+        <w:rPr>
+          <w:rFonts w:cstheme="minorHAnsi"/>
+        </w:rPr>
+        <w:t>class</w:t>
+      </w:r>
+      <w:proofErr w:type="spellEnd"/>
+      <w:r>
+        <w:rPr>
+          <w:rFonts w:cstheme="minorHAnsi"/>
+        </w:rPr>
+        <w:t>="</w:t>
+      </w:r>
+      <w:proofErr w:type="spellStart"/>
+      <w:r>
+        <w:rPr>
+          <w:rFonts w:cstheme="minorHAnsi"/>
+        </w:rPr>
+        <w:t>green</w:t>
+      </w:r>
+      <w:proofErr w:type="spellEnd"/>
+      <w:r>
+        <w:rPr>
+          <w:rFonts w:cstheme="minorHAnsi"/>
+        </w:rPr>
+        <w:t>"&gt;Zielony div&lt;/div&gt;</w:t>
+      </w:r>
+    </w:p>
+    <w:p>
+      <w:pPr>
+        <w:spacing w:after="0" w:line="240" w:lineRule="auto"/>
+        <w:jc w:val="both"/>
+        <w:rPr>
+          <w:rFonts w:cstheme="minorHAnsi"/>
+        </w:rPr>
+      </w:pPr>
+    </w:p>
+    <w:p>
+      <w:pPr>
+        <w:spacing w:after="0" w:line="240" w:lineRule="auto"/>
+        <w:jc w:val="both"/>
+        <w:rPr>
+          <w:rFonts w:cstheme="minorHAnsi"/>
+        </w:rPr>
+      </w:pPr>
+      <w:r>
+        <w:rPr>
+          <w:rFonts w:cstheme="minorHAnsi"/>
+        </w:rPr>
+        <w:t xml:space="preserve">    </w:t>
+      </w:r>
+      <w:r>
+        <w:rPr>
+          <w:rFonts w:cstheme="minorHAnsi"/>
+        </w:rPr>
+        <w:tab/>
+      </w:r>
+      <w:r>
+        <w:rPr>
+          <w:rFonts w:cstheme="minorHAnsi"/>
+        </w:rPr>
+        <w:t>&lt;!-- Elementy liniowe przed i za elementami blokowymi będą w oddzielnej linii. --&gt;</w:t>
+      </w:r>
+    </w:p>
+    <w:p>
+      <w:pPr>
+        <w:spacing w:after="0" w:line="240" w:lineRule="auto"/>
+        <w:jc w:val="both"/>
+        <w:rPr>
+          <w:rFonts w:cstheme="minorHAnsi"/>
+        </w:rPr>
+      </w:pPr>
+      <w:r>
+        <w:rPr>
+          <w:rFonts w:cstheme="minorHAnsi"/>
+        </w:rPr>
+        <w:t xml:space="preserve">    </w:t>
+      </w:r>
+      <w:r>
+        <w:rPr>
+          <w:rFonts w:cstheme="minorHAnsi"/>
+        </w:rPr>
+        <w:tab/>
+      </w:r>
+      <w:r>
+        <w:rPr>
+          <w:rFonts w:cstheme="minorHAnsi"/>
+        </w:rPr>
+        <w:t>&lt;!-- Dzieje się tak ponieważ elementy blokowe zajmują zawsze całą linię. --&gt;</w:t>
+      </w:r>
+    </w:p>
+    <w:p>
+      <w:pPr>
+        <w:spacing w:after="0" w:line="240" w:lineRule="auto"/>
+        <w:jc w:val="both"/>
+        <w:rPr>
+          <w:rFonts w:cstheme="minorHAnsi"/>
+        </w:rPr>
+      </w:pPr>
+    </w:p>
+    <w:p>
+      <w:pPr>
+        <w:spacing w:after="0" w:line="240" w:lineRule="auto"/>
+        <w:jc w:val="both"/>
+        <w:rPr>
+          <w:rFonts w:cstheme="minorHAnsi"/>
+        </w:rPr>
+      </w:pPr>
+      <w:r>
+        <w:rPr>
+          <w:rFonts w:cstheme="minorHAnsi"/>
+        </w:rPr>
+        <w:t xml:space="preserve">    </w:t>
+      </w:r>
+      <w:r>
+        <w:rPr>
+          <w:rFonts w:cstheme="minorHAnsi"/>
+        </w:rPr>
+        <w:tab/>
+      </w:r>
+      <w:r>
+        <w:rPr>
+          <w:rFonts w:cstheme="minorHAnsi"/>
+        </w:rPr>
+        <w:t>&lt;</w:t>
+      </w:r>
+      <w:proofErr w:type="spellStart"/>
+      <w:r>
+        <w:rPr>
+          <w:rFonts w:cstheme="minorHAnsi"/>
+        </w:rPr>
+        <w:t>span</w:t>
+      </w:r>
+      <w:proofErr w:type="spellEnd"/>
+      <w:r>
+        <w:rPr>
+          <w:rFonts w:cstheme="minorHAnsi"/>
+        </w:rPr>
+        <w:t>&gt;Gramofon &lt;/</w:t>
+      </w:r>
+      <w:proofErr w:type="spellStart"/>
+      <w:r>
+        <w:rPr>
+          <w:rFonts w:cstheme="minorHAnsi"/>
+        </w:rPr>
+        <w:t>span</w:t>
+      </w:r>
+      <w:proofErr w:type="spellEnd"/>
+      <w:r>
+        <w:rPr>
+          <w:rFonts w:cstheme="minorHAnsi"/>
+        </w:rPr>
+        <w:t>&gt;</w:t>
+      </w:r>
+    </w:p>
+    <w:p>
+      <w:pPr>
+        <w:spacing w:after="0" w:line="240" w:lineRule="auto"/>
+        <w:ind w:left="708"/>
+        <w:rPr>
+          <w:rFonts w:cstheme="minorHAnsi"/>
+        </w:rPr>
+      </w:pPr>
+      <w:r>
+        <w:rPr>
+          <w:rFonts w:cstheme="minorHAnsi"/>
+        </w:rPr>
+        <w:t xml:space="preserve">&lt;video controls </w:t>
+      </w:r>
+      <w:proofErr w:type="spellStart"/>
+      <w:r>
+        <w:rPr>
+          <w:rFonts w:cstheme="minorHAnsi"/>
+        </w:rPr>
+        <w:t>loop</w:t>
+      </w:r>
+      <w:proofErr w:type="spellEnd"/>
+      <w:r>
+        <w:rPr>
+          <w:rFonts w:cstheme="minorHAnsi"/>
+        </w:rPr>
+        <w:t xml:space="preserve"> src="https://static.videezy.com/system/resources/previews/000/000/168/original/Record.mp4" </w:t>
+      </w:r>
+      <w:proofErr w:type="spellStart"/>
+      <w:r>
+        <w:rPr>
+          <w:rFonts w:cstheme="minorHAnsi"/>
+        </w:rPr>
+        <w:t>width</w:t>
+      </w:r>
+      <w:proofErr w:type="spellEnd"/>
+      <w:r>
+        <w:rPr>
+          <w:rFonts w:cstheme="minorHAnsi"/>
+        </w:rPr>
+        <w:t>="300"&gt;&lt;/video&gt;</w:t>
+      </w:r>
+    </w:p>
+    <w:p>
+      <w:pPr>
+        <w:spacing w:after="0" w:line="240" w:lineRule="auto"/>
+        <w:jc w:val="both"/>
+        <w:rPr>
+          <w:rFonts w:cstheme="minorHAnsi"/>
+        </w:rPr>
+      </w:pPr>
+      <w:r>
+        <w:rPr>
+          <w:rFonts w:cstheme="minorHAnsi"/>
+        </w:rPr>
+        <w:t xml:space="preserve">    </w:t>
+      </w:r>
+      <w:r>
+        <w:rPr>
+          <w:rFonts w:cstheme="minorHAnsi"/>
+        </w:rPr>
+        <w:tab/>
+      </w:r>
+      <w:r>
+        <w:rPr>
+          <w:rFonts w:cstheme="minorHAnsi"/>
+        </w:rPr>
+        <w:t>&lt;</w:t>
+      </w:r>
+      <w:proofErr w:type="spellStart"/>
+      <w:r>
+        <w:rPr>
+          <w:rFonts w:cstheme="minorHAnsi"/>
+        </w:rPr>
+        <w:t>span</w:t>
+      </w:r>
+      <w:proofErr w:type="spellEnd"/>
+      <w:r>
+        <w:rPr>
+          <w:rFonts w:cstheme="minorHAnsi"/>
+        </w:rPr>
+        <w:t>&gt; biały&lt;/</w:t>
+      </w:r>
+      <w:proofErr w:type="spellStart"/>
+      <w:r>
+        <w:rPr>
+          <w:rFonts w:cstheme="minorHAnsi"/>
+        </w:rPr>
+        <w:t>span</w:t>
+      </w:r>
+      <w:proofErr w:type="spellEnd"/>
+      <w:r>
+        <w:rPr>
+          <w:rFonts w:cstheme="minorHAnsi"/>
+        </w:rPr>
+        <w:t>&gt;</w:t>
+      </w:r>
+    </w:p>
+    <w:p>
+      <w:pPr>
+        <w:spacing w:after="0" w:line="240" w:lineRule="auto"/>
+        <w:jc w:val="both"/>
+        <w:rPr>
+          <w:rFonts w:cstheme="minorHAnsi"/>
+        </w:rPr>
+      </w:pPr>
+    </w:p>
+    <w:p>
+      <w:pPr>
+        <w:spacing w:after="0" w:line="240" w:lineRule="auto"/>
+        <w:jc w:val="both"/>
+        <w:rPr>
+          <w:rFonts w:cstheme="minorHAnsi"/>
+        </w:rPr>
+      </w:pPr>
+      <w:r>
+        <w:rPr>
+          <w:rFonts w:cstheme="minorHAnsi"/>
+        </w:rPr>
+        <w:t xml:space="preserve">    </w:t>
+      </w:r>
+      <w:r>
+        <w:rPr>
+          <w:rFonts w:cstheme="minorHAnsi"/>
+        </w:rPr>
+        <w:tab/>
+      </w:r>
+      <w:r>
+        <w:rPr>
+          <w:rFonts w:cstheme="minorHAnsi"/>
+        </w:rPr>
+        <w:t>&lt;!-- Ustawianie szerokości i wys</w:t>
+      </w:r>
+      <w:r>
+        <w:rPr>
+          <w:rFonts w:cstheme="minorHAnsi"/>
+        </w:rPr>
+        <w:t>o</w:t>
+      </w:r>
+      <w:r>
+        <w:rPr>
+          <w:rFonts w:cstheme="minorHAnsi"/>
+        </w:rPr>
+        <w:t>kości dla elementów liniowych jest ignorowane --&gt;</w:t>
+      </w:r>
+    </w:p>
+    <w:p>
+      <w:pPr>
+        <w:spacing w:after="0" w:line="240" w:lineRule="auto"/>
+        <w:jc w:val="both"/>
+        <w:rPr>
+          <w:rFonts w:cstheme="minorHAnsi"/>
+        </w:rPr>
+      </w:pPr>
+      <w:r>
+        <w:rPr>
+          <w:rFonts w:cstheme="minorHAnsi"/>
+        </w:rPr>
+        <w:t xml:space="preserve">    </w:t>
+      </w:r>
+      <w:r>
+        <w:rPr>
+          <w:rFonts w:cstheme="minorHAnsi"/>
+        </w:rPr>
+        <w:tab/>
+      </w:r>
+      <w:r>
+        <w:rPr>
+          <w:rFonts w:cstheme="minorHAnsi"/>
+        </w:rPr>
+        <w:t>&lt;!-- Wyjątkiem są elementy &lt;</w:t>
+      </w:r>
+      <w:proofErr w:type="spellStart"/>
+      <w:r>
+        <w:rPr>
+          <w:rFonts w:cstheme="minorHAnsi"/>
+        </w:rPr>
+        <w:t>img</w:t>
+      </w:r>
+      <w:proofErr w:type="spellEnd"/>
+      <w:r>
+        <w:rPr>
+          <w:rFonts w:cstheme="minorHAnsi"/>
+        </w:rPr>
+        <w:t>&gt; i &lt;video&gt; bo można im ustawić wysokość i szerokość --&gt;</w:t>
+      </w:r>
+    </w:p>
+    <w:p>
+      <w:pPr>
+        <w:spacing w:after="0" w:line="240" w:lineRule="auto"/>
+        <w:jc w:val="both"/>
+        <w:rPr>
+          <w:rFonts w:cstheme="minorHAnsi"/>
+        </w:rPr>
+      </w:pPr>
+      <w:r>
+        <w:rPr>
+          <w:rFonts w:cstheme="minorHAnsi"/>
+        </w:rPr>
+        <w:t xml:space="preserve">    </w:t>
+      </w:r>
+      <w:r>
+        <w:rPr>
+          <w:rFonts w:cstheme="minorHAnsi"/>
+        </w:rPr>
+        <w:tab/>
+      </w:r>
+      <w:r>
+        <w:rPr>
+          <w:rFonts w:cstheme="minorHAnsi"/>
+        </w:rPr>
+        <w:t>&lt;!-- Elementy &lt;</w:t>
+      </w:r>
+      <w:proofErr w:type="spellStart"/>
+      <w:r>
+        <w:rPr>
+          <w:rFonts w:cstheme="minorHAnsi"/>
+        </w:rPr>
+        <w:t>img</w:t>
+      </w:r>
+      <w:proofErr w:type="spellEnd"/>
+      <w:r>
+        <w:rPr>
+          <w:rFonts w:cstheme="minorHAnsi"/>
+        </w:rPr>
+        <w:t>&gt; i &lt;video&gt; nie przenoszą elementów liniowych obok nich do nowej linii --&gt;</w:t>
+      </w:r>
+    </w:p>
+    <w:p>
+      <w:pPr>
+        <w:spacing w:after="0" w:line="240" w:lineRule="auto"/>
+        <w:jc w:val="both"/>
+        <w:rPr>
+          <w:rFonts w:cstheme="minorHAnsi"/>
+        </w:rPr>
+      </w:pPr>
+      <w:r>
+        <w:rPr>
+          <w:rFonts w:cstheme="minorHAnsi"/>
+        </w:rPr>
+        <w:tab/>
+      </w:r>
     </w:p>
     <w:p>
       <w:pPr>

</xml_diff>

<commit_message>
Box model and block elements
</commit_message>
<xml_diff>
--- a/Programowanie - Css.docx
+++ b/Programowanie - Css.docx
@@ -47028,21 +47028,7 @@
         <w:rPr>
           <w:rFonts w:cstheme="minorHAnsi"/>
         </w:rPr>
-        <w:t xml:space="preserve"> </w:t>
-      </w:r>
-      <w:proofErr w:type="spellStart"/>
-      <w:r>
-        <w:rPr>
-          <w:rFonts w:cstheme="minorHAnsi"/>
-        </w:rPr>
-        <w:t>inline</w:t>
-      </w:r>
-      <w:proofErr w:type="spellEnd"/>
-      <w:r>
-        <w:rPr>
-          <w:rFonts w:cstheme="minorHAnsi"/>
-        </w:rPr>
-        <w:t>,</w:t>
+        <w:t xml:space="preserve"> inline,</w:t>
       </w:r>
       <w:r>
         <w:rPr>
@@ -48450,6 +48436,1071 @@
           <w:rFonts w:cstheme="minorHAnsi"/>
         </w:rPr>
         <w:t>&gt; i &lt;video&gt; nie przenoszą elementów liniowych obok nich do nowej linii --&gt;</w:t>
+      </w:r>
+    </w:p>
+    <w:p>
+      <w:pPr>
+        <w:spacing w:after="0" w:line="240" w:lineRule="auto"/>
+        <w:jc w:val="both"/>
+        <w:rPr>
+          <w:rFonts w:cstheme="minorHAnsi"/>
+        </w:rPr>
+      </w:pPr>
+    </w:p>
+    <w:p>
+      <w:pPr>
+        <w:pStyle w:val="Akapitzlist"/>
+        <w:numPr>
+          <w:ilvl w:val="0"/>
+          <w:numId w:val="28"/>
+        </w:numPr>
+        <w:spacing w:after="0" w:line="240" w:lineRule="auto"/>
+        <w:jc w:val="both"/>
+        <w:rPr>
+          <w:rFonts w:cstheme="minorHAnsi"/>
+        </w:rPr>
+      </w:pPr>
+      <w:r>
+        <w:rPr>
+          <w:rFonts w:cstheme="minorHAnsi"/>
+        </w:rPr>
+        <w:t xml:space="preserve">Box model i elementy blokowe </w:t>
+      </w:r>
+      <w:proofErr w:type="spellStart"/>
+      <w:r>
+        <w:rPr>
+          <w:rFonts w:cstheme="minorHAnsi"/>
+        </w:rPr>
+        <w:t>block</w:t>
+      </w:r>
+      <w:proofErr w:type="spellEnd"/>
+      <w:r>
+        <w:rPr>
+          <w:rFonts w:cstheme="minorHAnsi"/>
+        </w:rPr>
+        <w:t>:</w:t>
+      </w:r>
+    </w:p>
+    <w:p>
+      <w:pPr>
+        <w:pStyle w:val="Akapitzlist"/>
+        <w:spacing w:after="0" w:line="240" w:lineRule="auto"/>
+        <w:jc w:val="both"/>
+        <w:rPr>
+          <w:rFonts w:cstheme="minorHAnsi"/>
+        </w:rPr>
+      </w:pPr>
+    </w:p>
+    <w:p>
+      <w:pPr>
+        <w:pStyle w:val="Akapitzlist"/>
+        <w:spacing w:after="0" w:line="240" w:lineRule="auto"/>
+        <w:jc w:val="both"/>
+        <w:rPr>
+          <w:rFonts w:cstheme="minorHAnsi"/>
+        </w:rPr>
+      </w:pPr>
+      <w:r>
+        <w:rPr>
+          <w:rFonts w:cstheme="minorHAnsi"/>
+        </w:rPr>
+        <w:t xml:space="preserve">    &lt;style&gt;</w:t>
+      </w:r>
+    </w:p>
+    <w:p>
+      <w:pPr>
+        <w:pStyle w:val="Akapitzlist"/>
+        <w:spacing w:after="0" w:line="240" w:lineRule="auto"/>
+        <w:jc w:val="both"/>
+        <w:rPr>
+          <w:rFonts w:cstheme="minorHAnsi"/>
+        </w:rPr>
+      </w:pPr>
+      <w:r>
+        <w:rPr>
+          <w:rFonts w:cstheme="minorHAnsi"/>
+        </w:rPr>
+        <w:t xml:space="preserve">        .red{</w:t>
+      </w:r>
+      <w:proofErr w:type="spellStart"/>
+      <w:r>
+        <w:rPr>
+          <w:rFonts w:cstheme="minorHAnsi"/>
+        </w:rPr>
+        <w:t>background-color</w:t>
+      </w:r>
+      <w:proofErr w:type="spellEnd"/>
+      <w:r>
+        <w:rPr>
+          <w:rFonts w:cstheme="minorHAnsi"/>
+        </w:rPr>
+        <w:t>: red;}</w:t>
+      </w:r>
+    </w:p>
+    <w:p>
+      <w:pPr>
+        <w:pStyle w:val="Akapitzlist"/>
+        <w:spacing w:after="0" w:line="240" w:lineRule="auto"/>
+        <w:jc w:val="both"/>
+        <w:rPr>
+          <w:rFonts w:cstheme="minorHAnsi"/>
+        </w:rPr>
+      </w:pPr>
+      <w:r>
+        <w:rPr>
+          <w:rFonts w:cstheme="minorHAnsi"/>
+        </w:rPr>
+        <w:t xml:space="preserve">        .</w:t>
+      </w:r>
+      <w:proofErr w:type="spellStart"/>
+      <w:r>
+        <w:rPr>
+          <w:rFonts w:cstheme="minorHAnsi"/>
+        </w:rPr>
+        <w:t>orange</w:t>
+      </w:r>
+      <w:proofErr w:type="spellEnd"/>
+      <w:r>
+        <w:rPr>
+          <w:rFonts w:cstheme="minorHAnsi"/>
+        </w:rPr>
+        <w:t>{</w:t>
+      </w:r>
+      <w:proofErr w:type="spellStart"/>
+      <w:r>
+        <w:rPr>
+          <w:rFonts w:cstheme="minorHAnsi"/>
+        </w:rPr>
+        <w:t>background-color</w:t>
+      </w:r>
+      <w:proofErr w:type="spellEnd"/>
+      <w:r>
+        <w:rPr>
+          <w:rFonts w:cstheme="minorHAnsi"/>
+        </w:rPr>
+        <w:t xml:space="preserve">: </w:t>
+      </w:r>
+      <w:proofErr w:type="spellStart"/>
+      <w:r>
+        <w:rPr>
+          <w:rFonts w:cstheme="minorHAnsi"/>
+        </w:rPr>
+        <w:t>orange</w:t>
+      </w:r>
+      <w:proofErr w:type="spellEnd"/>
+      <w:r>
+        <w:rPr>
+          <w:rFonts w:cstheme="minorHAnsi"/>
+        </w:rPr>
+        <w:t>;}</w:t>
+      </w:r>
+    </w:p>
+    <w:p>
+      <w:pPr>
+        <w:pStyle w:val="Akapitzlist"/>
+        <w:spacing w:after="0" w:line="240" w:lineRule="auto"/>
+        <w:jc w:val="both"/>
+        <w:rPr>
+          <w:rFonts w:cstheme="minorHAnsi"/>
+        </w:rPr>
+      </w:pPr>
+      <w:r>
+        <w:rPr>
+          <w:rFonts w:cstheme="minorHAnsi"/>
+        </w:rPr>
+        <w:t xml:space="preserve">        .</w:t>
+      </w:r>
+      <w:proofErr w:type="spellStart"/>
+      <w:r>
+        <w:rPr>
+          <w:rFonts w:cstheme="minorHAnsi"/>
+        </w:rPr>
+        <w:t>green</w:t>
+      </w:r>
+      <w:proofErr w:type="spellEnd"/>
+      <w:r>
+        <w:rPr>
+          <w:rFonts w:cstheme="minorHAnsi"/>
+        </w:rPr>
+        <w:t>{</w:t>
+      </w:r>
+      <w:proofErr w:type="spellStart"/>
+      <w:r>
+        <w:rPr>
+          <w:rFonts w:cstheme="minorHAnsi"/>
+        </w:rPr>
+        <w:t>background-color</w:t>
+      </w:r>
+      <w:proofErr w:type="spellEnd"/>
+      <w:r>
+        <w:rPr>
+          <w:rFonts w:cstheme="minorHAnsi"/>
+        </w:rPr>
+        <w:t xml:space="preserve">: </w:t>
+      </w:r>
+      <w:proofErr w:type="spellStart"/>
+      <w:r>
+        <w:rPr>
+          <w:rFonts w:cstheme="minorHAnsi"/>
+        </w:rPr>
+        <w:t>green</w:t>
+      </w:r>
+      <w:proofErr w:type="spellEnd"/>
+      <w:r>
+        <w:rPr>
+          <w:rFonts w:cstheme="minorHAnsi"/>
+        </w:rPr>
+        <w:t>;}</w:t>
+      </w:r>
+    </w:p>
+    <w:p>
+      <w:pPr>
+        <w:pStyle w:val="Akapitzlist"/>
+        <w:spacing w:after="0" w:line="240" w:lineRule="auto"/>
+        <w:jc w:val="both"/>
+        <w:rPr>
+          <w:rFonts w:cstheme="minorHAnsi"/>
+        </w:rPr>
+      </w:pPr>
+    </w:p>
+    <w:p>
+      <w:pPr>
+        <w:pStyle w:val="Akapitzlist"/>
+        <w:spacing w:after="0" w:line="240" w:lineRule="auto"/>
+        <w:jc w:val="both"/>
+        <w:rPr>
+          <w:rFonts w:cstheme="minorHAnsi"/>
+        </w:rPr>
+      </w:pPr>
+      <w:r>
+        <w:rPr>
+          <w:rFonts w:cstheme="minorHAnsi"/>
+        </w:rPr>
+        <w:t xml:space="preserve">        /*</w:t>
+      </w:r>
+    </w:p>
+    <w:p>
+      <w:pPr>
+        <w:pStyle w:val="Akapitzlist"/>
+        <w:spacing w:after="0" w:line="240" w:lineRule="auto"/>
+        <w:jc w:val="both"/>
+        <w:rPr>
+          <w:rFonts w:cstheme="minorHAnsi"/>
+        </w:rPr>
+      </w:pPr>
+      <w:r>
+        <w:rPr>
+          <w:rFonts w:cstheme="minorHAnsi"/>
+        </w:rPr>
+        <w:t xml:space="preserve">        Element blokowy zajmuje maksymalne dostępne miejsce.</w:t>
+      </w:r>
+    </w:p>
+    <w:p>
+      <w:pPr>
+        <w:pStyle w:val="Akapitzlist"/>
+        <w:spacing w:after="0" w:line="240" w:lineRule="auto"/>
+        <w:jc w:val="both"/>
+        <w:rPr>
+          <w:rFonts w:cstheme="minorHAnsi"/>
+        </w:rPr>
+      </w:pPr>
+      <w:r>
+        <w:rPr>
+          <w:rFonts w:cstheme="minorHAnsi"/>
+        </w:rPr>
+        <w:t xml:space="preserve">        Zawsze zaczyna się w nowej linii. Element blokowy zajmuje</w:t>
+      </w:r>
+    </w:p>
+    <w:p>
+      <w:pPr>
+        <w:pStyle w:val="Akapitzlist"/>
+        <w:spacing w:after="0" w:line="240" w:lineRule="auto"/>
+        <w:jc w:val="both"/>
+        <w:rPr>
+          <w:rFonts w:cstheme="minorHAnsi"/>
+        </w:rPr>
+      </w:pPr>
+      <w:r>
+        <w:rPr>
+          <w:rFonts w:cstheme="minorHAnsi"/>
+        </w:rPr>
+        <w:t xml:space="preserve">        maksymalne dostępne od rodzica miejsce.</w:t>
+      </w:r>
+    </w:p>
+    <w:p>
+      <w:pPr>
+        <w:pStyle w:val="Akapitzlist"/>
+        <w:spacing w:after="0" w:line="240" w:lineRule="auto"/>
+        <w:jc w:val="both"/>
+        <w:rPr>
+          <w:rFonts w:cstheme="minorHAnsi"/>
+        </w:rPr>
+      </w:pPr>
+      <w:r>
+        <w:rPr>
+          <w:rFonts w:cstheme="minorHAnsi"/>
+        </w:rPr>
+        <w:t xml:space="preserve">        Elementy blokowe układają się jeden po drugim.</w:t>
+      </w:r>
+    </w:p>
+    <w:p>
+      <w:pPr>
+        <w:pStyle w:val="Akapitzlist"/>
+        <w:spacing w:after="0" w:line="240" w:lineRule="auto"/>
+        <w:jc w:val="both"/>
+        <w:rPr>
+          <w:rFonts w:cstheme="minorHAnsi"/>
+        </w:rPr>
+      </w:pPr>
+      <w:r>
+        <w:rPr>
+          <w:rFonts w:cstheme="minorHAnsi"/>
+        </w:rPr>
+        <w:t xml:space="preserve">        Przykłady: div, p, </w:t>
+      </w:r>
+      <w:proofErr w:type="spellStart"/>
+      <w:r>
+        <w:rPr>
+          <w:rFonts w:cstheme="minorHAnsi"/>
+        </w:rPr>
+        <w:t>article</w:t>
+      </w:r>
+      <w:proofErr w:type="spellEnd"/>
+      <w:r>
+        <w:rPr>
+          <w:rFonts w:cstheme="minorHAnsi"/>
+        </w:rPr>
+        <w:t xml:space="preserve">, </w:t>
+      </w:r>
+      <w:proofErr w:type="spellStart"/>
+      <w:r>
+        <w:rPr>
+          <w:rFonts w:cstheme="minorHAnsi"/>
+        </w:rPr>
+        <w:t>section</w:t>
+      </w:r>
+      <w:proofErr w:type="spellEnd"/>
+      <w:r>
+        <w:rPr>
+          <w:rFonts w:cstheme="minorHAnsi"/>
+        </w:rPr>
+        <w:t xml:space="preserve">, </w:t>
+      </w:r>
+      <w:proofErr w:type="spellStart"/>
+      <w:r>
+        <w:rPr>
+          <w:rFonts w:cstheme="minorHAnsi"/>
+        </w:rPr>
+        <w:t>aside</w:t>
+      </w:r>
+      <w:proofErr w:type="spellEnd"/>
+      <w:r>
+        <w:rPr>
+          <w:rFonts w:cstheme="minorHAnsi"/>
+        </w:rPr>
+        <w:t xml:space="preserve">, </w:t>
+      </w:r>
+      <w:proofErr w:type="spellStart"/>
+      <w:r>
+        <w:rPr>
+          <w:rFonts w:cstheme="minorHAnsi"/>
+        </w:rPr>
+        <w:t>main</w:t>
+      </w:r>
+      <w:proofErr w:type="spellEnd"/>
+      <w:r>
+        <w:rPr>
+          <w:rFonts w:cstheme="minorHAnsi"/>
+        </w:rPr>
+        <w:t xml:space="preserve">, </w:t>
+      </w:r>
+      <w:proofErr w:type="spellStart"/>
+      <w:r>
+        <w:rPr>
+          <w:rFonts w:cstheme="minorHAnsi"/>
+        </w:rPr>
+        <w:t>nav</w:t>
+      </w:r>
+      <w:proofErr w:type="spellEnd"/>
+      <w:r>
+        <w:rPr>
+          <w:rFonts w:cstheme="minorHAnsi"/>
+        </w:rPr>
+        <w:t xml:space="preserve">, </w:t>
+      </w:r>
+      <w:proofErr w:type="spellStart"/>
+      <w:r>
+        <w:rPr>
+          <w:rFonts w:cstheme="minorHAnsi"/>
+        </w:rPr>
+        <w:t>hr</w:t>
+      </w:r>
+      <w:proofErr w:type="spellEnd"/>
+      <w:r>
+        <w:rPr>
+          <w:rFonts w:cstheme="minorHAnsi"/>
+        </w:rPr>
+        <w:t xml:space="preserve">, </w:t>
+      </w:r>
+      <w:proofErr w:type="spellStart"/>
+      <w:r>
+        <w:rPr>
+          <w:rFonts w:cstheme="minorHAnsi"/>
+        </w:rPr>
+        <w:t>table</w:t>
+      </w:r>
+      <w:proofErr w:type="spellEnd"/>
+      <w:r>
+        <w:rPr>
+          <w:rFonts w:cstheme="minorHAnsi"/>
+        </w:rPr>
+        <w:t xml:space="preserve">, </w:t>
+      </w:r>
+      <w:proofErr w:type="spellStart"/>
+      <w:r>
+        <w:rPr>
+          <w:rFonts w:cstheme="minorHAnsi"/>
+        </w:rPr>
+        <w:t>ol</w:t>
+      </w:r>
+      <w:proofErr w:type="spellEnd"/>
+      <w:r>
+        <w:rPr>
+          <w:rFonts w:cstheme="minorHAnsi"/>
+        </w:rPr>
+        <w:t>, ul, li, h1-h6.</w:t>
+      </w:r>
+    </w:p>
+    <w:p>
+      <w:pPr>
+        <w:pStyle w:val="Akapitzlist"/>
+        <w:spacing w:after="0" w:line="240" w:lineRule="auto"/>
+        <w:jc w:val="both"/>
+        <w:rPr>
+          <w:rFonts w:cstheme="minorHAnsi"/>
+        </w:rPr>
+      </w:pPr>
+      <w:r>
+        <w:rPr>
+          <w:rFonts w:cstheme="minorHAnsi"/>
+        </w:rPr>
+        <w:t xml:space="preserve">        Elementy blokowe mogą mieć jako dzieci dowolne elementy np.</w:t>
+      </w:r>
+    </w:p>
+    <w:p>
+      <w:pPr>
+        <w:pStyle w:val="Akapitzlist"/>
+        <w:spacing w:after="0" w:line="240" w:lineRule="auto"/>
+        <w:jc w:val="both"/>
+        <w:rPr>
+          <w:rFonts w:cstheme="minorHAnsi"/>
+        </w:rPr>
+      </w:pPr>
+      <w:r>
+        <w:rPr>
+          <w:rFonts w:cstheme="minorHAnsi"/>
+        </w:rPr>
+        <w:t xml:space="preserve">        inne elementy blokowe lub elementy liniowe.</w:t>
+      </w:r>
+    </w:p>
+    <w:p>
+      <w:pPr>
+        <w:pStyle w:val="Akapitzlist"/>
+        <w:spacing w:after="0" w:line="240" w:lineRule="auto"/>
+        <w:jc w:val="both"/>
+        <w:rPr>
+          <w:rFonts w:cstheme="minorHAnsi"/>
+        </w:rPr>
+      </w:pPr>
+      <w:r>
+        <w:rPr>
+          <w:rFonts w:cstheme="minorHAnsi"/>
+        </w:rPr>
+        <w:t xml:space="preserve">        */</w:t>
+      </w:r>
+    </w:p>
+    <w:p>
+      <w:pPr>
+        <w:pStyle w:val="Akapitzlist"/>
+        <w:spacing w:after="0" w:line="240" w:lineRule="auto"/>
+        <w:jc w:val="both"/>
+        <w:rPr>
+          <w:rFonts w:cstheme="minorHAnsi"/>
+        </w:rPr>
+      </w:pPr>
+      <w:r>
+        <w:rPr>
+          <w:rFonts w:cstheme="minorHAnsi"/>
+        </w:rPr>
+        <w:lastRenderedPageBreak/>
+        <w:t xml:space="preserve">    &lt;/style&gt;</w:t>
+      </w:r>
+    </w:p>
+    <w:p>
+      <w:pPr>
+        <w:pStyle w:val="Akapitzlist"/>
+        <w:spacing w:after="0" w:line="240" w:lineRule="auto"/>
+        <w:jc w:val="both"/>
+        <w:rPr>
+          <w:rFonts w:cstheme="minorHAnsi"/>
+        </w:rPr>
+      </w:pPr>
+    </w:p>
+    <w:p>
+      <w:pPr>
+        <w:pStyle w:val="Akapitzlist"/>
+        <w:spacing w:after="0" w:line="240" w:lineRule="auto"/>
+        <w:rPr>
+          <w:rFonts w:cstheme="minorHAnsi"/>
+        </w:rPr>
+      </w:pPr>
+      <w:r>
+        <w:rPr>
+          <w:rFonts w:cstheme="minorHAnsi"/>
+        </w:rPr>
+        <w:t xml:space="preserve">    &lt;div </w:t>
+      </w:r>
+      <w:proofErr w:type="spellStart"/>
+      <w:r>
+        <w:rPr>
+          <w:rFonts w:cstheme="minorHAnsi"/>
+        </w:rPr>
+        <w:t>class</w:t>
+      </w:r>
+      <w:proofErr w:type="spellEnd"/>
+      <w:r>
+        <w:rPr>
+          <w:rFonts w:cstheme="minorHAnsi"/>
+        </w:rPr>
+        <w:t>="red"&gt;Div zajmuje całą dostępną szerokość&lt;/div&gt;</w:t>
+      </w:r>
+    </w:p>
+    <w:p>
+      <w:pPr>
+        <w:pStyle w:val="Akapitzlist"/>
+        <w:spacing w:after="0" w:line="240" w:lineRule="auto"/>
+        <w:rPr>
+          <w:rFonts w:cstheme="minorHAnsi"/>
+        </w:rPr>
+      </w:pPr>
+      <w:r>
+        <w:rPr>
+          <w:rFonts w:cstheme="minorHAnsi"/>
+        </w:rPr>
+        <w:t xml:space="preserve">    &lt;p </w:t>
+      </w:r>
+      <w:proofErr w:type="spellStart"/>
+      <w:r>
+        <w:rPr>
+          <w:rFonts w:cstheme="minorHAnsi"/>
+        </w:rPr>
+        <w:t>class</w:t>
+      </w:r>
+      <w:proofErr w:type="spellEnd"/>
+      <w:r>
+        <w:rPr>
+          <w:rFonts w:cstheme="minorHAnsi"/>
+        </w:rPr>
+        <w:t>="</w:t>
+      </w:r>
+      <w:proofErr w:type="spellStart"/>
+      <w:r>
+        <w:rPr>
+          <w:rFonts w:cstheme="minorHAnsi"/>
+        </w:rPr>
+        <w:t>orange</w:t>
+      </w:r>
+      <w:proofErr w:type="spellEnd"/>
+      <w:r>
+        <w:rPr>
+          <w:rFonts w:cstheme="minorHAnsi"/>
+        </w:rPr>
+        <w:t>"&gt;Div zajmuje całą dostępną szerokość&lt;/p&gt;</w:t>
+      </w:r>
+    </w:p>
+    <w:p>
+      <w:pPr>
+        <w:pStyle w:val="Akapitzlist"/>
+        <w:spacing w:after="0" w:line="240" w:lineRule="auto"/>
+        <w:rPr>
+          <w:rFonts w:cstheme="minorHAnsi"/>
+        </w:rPr>
+      </w:pPr>
+      <w:r>
+        <w:rPr>
+          <w:rFonts w:cstheme="minorHAnsi"/>
+        </w:rPr>
+        <w:t xml:space="preserve">    &lt;</w:t>
+      </w:r>
+      <w:proofErr w:type="spellStart"/>
+      <w:r>
+        <w:rPr>
+          <w:rFonts w:cstheme="minorHAnsi"/>
+        </w:rPr>
+        <w:t>article</w:t>
+      </w:r>
+      <w:proofErr w:type="spellEnd"/>
+      <w:r>
+        <w:rPr>
+          <w:rFonts w:cstheme="minorHAnsi"/>
+        </w:rPr>
+        <w:t xml:space="preserve"> </w:t>
+      </w:r>
+      <w:proofErr w:type="spellStart"/>
+      <w:r>
+        <w:rPr>
+          <w:rFonts w:cstheme="minorHAnsi"/>
+        </w:rPr>
+        <w:t>class</w:t>
+      </w:r>
+      <w:proofErr w:type="spellEnd"/>
+      <w:r>
+        <w:rPr>
+          <w:rFonts w:cstheme="minorHAnsi"/>
+        </w:rPr>
+        <w:t>="</w:t>
+      </w:r>
+      <w:proofErr w:type="spellStart"/>
+      <w:r>
+        <w:rPr>
+          <w:rFonts w:cstheme="minorHAnsi"/>
+        </w:rPr>
+        <w:t>green</w:t>
+      </w:r>
+      <w:proofErr w:type="spellEnd"/>
+      <w:r>
+        <w:rPr>
+          <w:rFonts w:cstheme="minorHAnsi"/>
+        </w:rPr>
+        <w:t>"&gt;Div zajmuje całą dostępną szerokość&lt;/</w:t>
+      </w:r>
+      <w:proofErr w:type="spellStart"/>
+      <w:r>
+        <w:rPr>
+          <w:rFonts w:cstheme="minorHAnsi"/>
+        </w:rPr>
+        <w:t>article</w:t>
+      </w:r>
+      <w:proofErr w:type="spellEnd"/>
+      <w:r>
+        <w:rPr>
+          <w:rFonts w:cstheme="minorHAnsi"/>
+        </w:rPr>
+        <w:t>&gt;</w:t>
+      </w:r>
+    </w:p>
+    <w:p>
+      <w:pPr>
+        <w:pStyle w:val="Akapitzlist"/>
+        <w:spacing w:after="0" w:line="240" w:lineRule="auto"/>
+        <w:rPr>
+          <w:rFonts w:cstheme="minorHAnsi"/>
+        </w:rPr>
+      </w:pPr>
+    </w:p>
+    <w:p>
+      <w:pPr>
+        <w:pStyle w:val="Akapitzlist"/>
+        <w:spacing w:after="0" w:line="240" w:lineRule="auto"/>
+        <w:rPr>
+          <w:rFonts w:cstheme="minorHAnsi"/>
+        </w:rPr>
+      </w:pPr>
+      <w:r>
+        <w:rPr>
+          <w:rFonts w:cstheme="minorHAnsi"/>
+        </w:rPr>
+        <w:t xml:space="preserve">    &lt;</w:t>
+      </w:r>
+      <w:proofErr w:type="spellStart"/>
+      <w:r>
+        <w:rPr>
+          <w:rFonts w:cstheme="minorHAnsi"/>
+        </w:rPr>
+        <w:t>br</w:t>
+      </w:r>
+      <w:proofErr w:type="spellEnd"/>
+      <w:r>
+        <w:rPr>
+          <w:rFonts w:cstheme="minorHAnsi"/>
+        </w:rPr>
+        <w:t>&gt;</w:t>
+      </w:r>
+    </w:p>
+    <w:p>
+      <w:pPr>
+        <w:pStyle w:val="Akapitzlist"/>
+        <w:spacing w:after="0" w:line="240" w:lineRule="auto"/>
+        <w:rPr>
+          <w:rFonts w:cstheme="minorHAnsi"/>
+        </w:rPr>
+      </w:pPr>
+    </w:p>
+    <w:p>
+      <w:pPr>
+        <w:pStyle w:val="Akapitzlist"/>
+        <w:spacing w:after="0" w:line="240" w:lineRule="auto"/>
+        <w:rPr>
+          <w:rFonts w:cstheme="minorHAnsi"/>
+        </w:rPr>
+      </w:pPr>
+      <w:r>
+        <w:rPr>
+          <w:rFonts w:cstheme="minorHAnsi"/>
+        </w:rPr>
+        <w:t xml:space="preserve">    &lt;div </w:t>
+      </w:r>
+      <w:proofErr w:type="spellStart"/>
+      <w:r>
+        <w:rPr>
+          <w:rFonts w:cstheme="minorHAnsi"/>
+        </w:rPr>
+        <w:t>class</w:t>
+      </w:r>
+      <w:proofErr w:type="spellEnd"/>
+      <w:r>
+        <w:rPr>
+          <w:rFonts w:cstheme="minorHAnsi"/>
+        </w:rPr>
+        <w:t>="red"&gt;Div zajmuje &lt;</w:t>
+      </w:r>
+      <w:proofErr w:type="spellStart"/>
+      <w:r>
+        <w:rPr>
+          <w:rFonts w:cstheme="minorHAnsi"/>
+        </w:rPr>
+        <w:t>span</w:t>
+      </w:r>
+      <w:proofErr w:type="spellEnd"/>
+      <w:r>
+        <w:rPr>
+          <w:rFonts w:cstheme="minorHAnsi"/>
+        </w:rPr>
+        <w:t>&gt;całą&lt;/</w:t>
+      </w:r>
+      <w:proofErr w:type="spellStart"/>
+      <w:r>
+        <w:rPr>
+          <w:rFonts w:cstheme="minorHAnsi"/>
+        </w:rPr>
+        <w:t>span</w:t>
+      </w:r>
+      <w:proofErr w:type="spellEnd"/>
+      <w:r>
+        <w:rPr>
+          <w:rFonts w:cstheme="minorHAnsi"/>
+        </w:rPr>
+        <w:t>&gt; dostępną szerokość&lt;/div&gt;</w:t>
+      </w:r>
+    </w:p>
+    <w:p>
+      <w:pPr>
+        <w:pStyle w:val="Akapitzlist"/>
+        <w:spacing w:after="0" w:line="240" w:lineRule="auto"/>
+        <w:rPr>
+          <w:rFonts w:cstheme="minorHAnsi"/>
+        </w:rPr>
+      </w:pPr>
+      <w:r>
+        <w:rPr>
+          <w:rFonts w:cstheme="minorHAnsi"/>
+        </w:rPr>
+        <w:t xml:space="preserve">    </w:t>
+      </w:r>
+    </w:p>
+    <w:p>
+      <w:pPr>
+        <w:pStyle w:val="Akapitzlist"/>
+        <w:spacing w:after="0" w:line="240" w:lineRule="auto"/>
+        <w:rPr>
+          <w:rFonts w:cstheme="minorHAnsi"/>
+        </w:rPr>
+      </w:pPr>
+      <w:r>
+        <w:rPr>
+          <w:rFonts w:cstheme="minorHAnsi"/>
+        </w:rPr>
+        <w:t xml:space="preserve">    &lt;p </w:t>
+      </w:r>
+      <w:proofErr w:type="spellStart"/>
+      <w:r>
+        <w:rPr>
+          <w:rFonts w:cstheme="minorHAnsi"/>
+        </w:rPr>
+        <w:t>class</w:t>
+      </w:r>
+      <w:proofErr w:type="spellEnd"/>
+      <w:r>
+        <w:rPr>
+          <w:rFonts w:cstheme="minorHAnsi"/>
+        </w:rPr>
+        <w:t>="</w:t>
+      </w:r>
+      <w:proofErr w:type="spellStart"/>
+      <w:r>
+        <w:rPr>
+          <w:rFonts w:cstheme="minorHAnsi"/>
+        </w:rPr>
+        <w:t>orange</w:t>
+      </w:r>
+      <w:proofErr w:type="spellEnd"/>
+      <w:r>
+        <w:rPr>
+          <w:rFonts w:cstheme="minorHAnsi"/>
+        </w:rPr>
+        <w:t>"&gt;</w:t>
+      </w:r>
+    </w:p>
+    <w:p>
+      <w:pPr>
+        <w:pStyle w:val="Akapitzlist"/>
+        <w:spacing w:after="0" w:line="240" w:lineRule="auto"/>
+        <w:rPr>
+          <w:rFonts w:cstheme="minorHAnsi"/>
+        </w:rPr>
+      </w:pPr>
+      <w:r>
+        <w:rPr>
+          <w:rFonts w:cstheme="minorHAnsi"/>
+        </w:rPr>
+        <w:t xml:space="preserve">        Paragraf &lt;b&gt;zajmuje&lt;/b&gt; całą &lt;q&gt;dostępną&lt;/q&gt;&lt;i&gt;szerokość&lt;/i&gt;</w:t>
+      </w:r>
+    </w:p>
+    <w:p>
+      <w:pPr>
+        <w:pStyle w:val="Akapitzlist"/>
+        <w:spacing w:after="0" w:line="240" w:lineRule="auto"/>
+        <w:rPr>
+          <w:rFonts w:cstheme="minorHAnsi"/>
+        </w:rPr>
+      </w:pPr>
+      <w:r>
+        <w:rPr>
+          <w:rFonts w:cstheme="minorHAnsi"/>
+        </w:rPr>
+        <w:t xml:space="preserve">        </w:t>
+      </w:r>
+      <w:r>
+        <w:rPr>
+          <w:rFonts w:cstheme="minorHAnsi"/>
+        </w:rPr>
+        <w:t xml:space="preserve">&lt;a </w:t>
+      </w:r>
+      <w:proofErr w:type="spellStart"/>
+      <w:r>
+        <w:rPr>
+          <w:rFonts w:cstheme="minorHAnsi"/>
+        </w:rPr>
+        <w:t>href</w:t>
+      </w:r>
+      <w:proofErr w:type="spellEnd"/>
+      <w:r>
+        <w:rPr>
+          <w:rFonts w:cstheme="minorHAnsi"/>
+        </w:rPr>
+        <w:t>="example.com"&gt;link&lt;/a&gt;</w:t>
+      </w:r>
+    </w:p>
+    <w:p>
+      <w:pPr>
+        <w:pStyle w:val="Akapitzlist"/>
+        <w:spacing w:after="0" w:line="240" w:lineRule="auto"/>
+        <w:rPr>
+          <w:rFonts w:cstheme="minorHAnsi"/>
+        </w:rPr>
+      </w:pPr>
+      <w:r>
+        <w:rPr>
+          <w:rFonts w:cstheme="minorHAnsi"/>
+        </w:rPr>
+        <w:t xml:space="preserve">    &lt;/p&gt;</w:t>
+      </w:r>
+    </w:p>
+    <w:p>
+      <w:pPr>
+        <w:pStyle w:val="Akapitzlist"/>
+        <w:spacing w:after="0" w:line="240" w:lineRule="auto"/>
+        <w:rPr>
+          <w:rFonts w:cstheme="minorHAnsi"/>
+        </w:rPr>
+      </w:pPr>
+      <w:r>
+        <w:rPr>
+          <w:rFonts w:cstheme="minorHAnsi"/>
+        </w:rPr>
+        <w:t xml:space="preserve">    </w:t>
+      </w:r>
+    </w:p>
+    <w:p>
+      <w:pPr>
+        <w:pStyle w:val="Akapitzlist"/>
+        <w:spacing w:after="0" w:line="240" w:lineRule="auto"/>
+        <w:rPr>
+          <w:rFonts w:cstheme="minorHAnsi"/>
+        </w:rPr>
+      </w:pPr>
+      <w:r>
+        <w:rPr>
+          <w:rFonts w:cstheme="minorHAnsi"/>
+        </w:rPr>
+        <w:t xml:space="preserve">    &lt;</w:t>
+      </w:r>
+      <w:proofErr w:type="spellStart"/>
+      <w:r>
+        <w:rPr>
+          <w:rFonts w:cstheme="minorHAnsi"/>
+        </w:rPr>
+        <w:t>article</w:t>
+      </w:r>
+      <w:proofErr w:type="spellEnd"/>
+      <w:r>
+        <w:rPr>
+          <w:rFonts w:cstheme="minorHAnsi"/>
+        </w:rPr>
+        <w:t xml:space="preserve"> </w:t>
+      </w:r>
+      <w:proofErr w:type="spellStart"/>
+      <w:r>
+        <w:rPr>
+          <w:rFonts w:cstheme="minorHAnsi"/>
+        </w:rPr>
+        <w:t>class</w:t>
+      </w:r>
+      <w:proofErr w:type="spellEnd"/>
+      <w:r>
+        <w:rPr>
+          <w:rFonts w:cstheme="minorHAnsi"/>
+        </w:rPr>
+        <w:t>="</w:t>
+      </w:r>
+      <w:proofErr w:type="spellStart"/>
+      <w:r>
+        <w:rPr>
+          <w:rFonts w:cstheme="minorHAnsi"/>
+        </w:rPr>
+        <w:t>green</w:t>
+      </w:r>
+      <w:proofErr w:type="spellEnd"/>
+      <w:r>
+        <w:rPr>
+          <w:rFonts w:cstheme="minorHAnsi"/>
+        </w:rPr>
+        <w:t>"&gt;</w:t>
+      </w:r>
+    </w:p>
+    <w:p>
+      <w:pPr>
+        <w:pStyle w:val="Akapitzlist"/>
+        <w:spacing w:after="0" w:line="240" w:lineRule="auto"/>
+        <w:rPr>
+          <w:rFonts w:cstheme="minorHAnsi"/>
+        </w:rPr>
+      </w:pPr>
+      <w:r>
+        <w:rPr>
+          <w:rFonts w:cstheme="minorHAnsi"/>
+        </w:rPr>
+        <w:t xml:space="preserve">        </w:t>
+      </w:r>
+      <w:proofErr w:type="spellStart"/>
+      <w:r>
+        <w:rPr>
+          <w:rFonts w:cstheme="minorHAnsi"/>
+        </w:rPr>
+        <w:t>Article</w:t>
+      </w:r>
+      <w:proofErr w:type="spellEnd"/>
+      <w:r>
+        <w:rPr>
+          <w:rFonts w:cstheme="minorHAnsi"/>
+        </w:rPr>
+        <w:t xml:space="preserve"> zajmuje &lt;q&gt;całą&lt;/q&gt; dostępną &lt;i&gt;szerokość&lt;/i&gt;</w:t>
+      </w:r>
+    </w:p>
+    <w:p>
+      <w:pPr>
+        <w:pStyle w:val="Akapitzlist"/>
+        <w:spacing w:after="0" w:line="240" w:lineRule="auto"/>
+        <w:rPr>
+          <w:rFonts w:cstheme="minorHAnsi"/>
+        </w:rPr>
+      </w:pPr>
+      <w:r>
+        <w:rPr>
+          <w:rFonts w:cstheme="minorHAnsi"/>
+        </w:rPr>
+        <w:t xml:space="preserve">        &lt;</w:t>
+      </w:r>
+      <w:proofErr w:type="spellStart"/>
+      <w:r>
+        <w:rPr>
+          <w:rFonts w:cstheme="minorHAnsi"/>
+        </w:rPr>
+        <w:t>section</w:t>
+      </w:r>
+      <w:proofErr w:type="spellEnd"/>
+      <w:r>
+        <w:rPr>
+          <w:rFonts w:cstheme="minorHAnsi"/>
+        </w:rPr>
+        <w:t xml:space="preserve"> </w:t>
+      </w:r>
+      <w:proofErr w:type="spellStart"/>
+      <w:r>
+        <w:rPr>
+          <w:rFonts w:cstheme="minorHAnsi"/>
+        </w:rPr>
+        <w:t>class</w:t>
+      </w:r>
+      <w:proofErr w:type="spellEnd"/>
+      <w:r>
+        <w:rPr>
+          <w:rFonts w:cstheme="minorHAnsi"/>
+        </w:rPr>
+        <w:t>="red"&gt;Sekcja&lt;/</w:t>
+      </w:r>
+      <w:proofErr w:type="spellStart"/>
+      <w:r>
+        <w:rPr>
+          <w:rFonts w:cstheme="minorHAnsi"/>
+        </w:rPr>
+        <w:t>section</w:t>
+      </w:r>
+      <w:proofErr w:type="spellEnd"/>
+      <w:r>
+        <w:rPr>
+          <w:rFonts w:cstheme="minorHAnsi"/>
+        </w:rPr>
+        <w:t>&gt;&lt;p&gt;Paragraf&lt;/p&gt;</w:t>
+      </w:r>
+    </w:p>
+    <w:p>
+      <w:pPr>
+        <w:pStyle w:val="Akapitzlist"/>
+        <w:spacing w:after="0" w:line="240" w:lineRule="auto"/>
+        <w:rPr>
+          <w:rFonts w:cstheme="minorHAnsi"/>
+        </w:rPr>
+      </w:pPr>
+      <w:r>
+        <w:rPr>
+          <w:rFonts w:cstheme="minorHAnsi"/>
+        </w:rPr>
+        <w:t xml:space="preserve">    &lt;/</w:t>
+      </w:r>
+      <w:proofErr w:type="spellStart"/>
+      <w:r>
+        <w:rPr>
+          <w:rFonts w:cstheme="minorHAnsi"/>
+        </w:rPr>
+        <w:t>article</w:t>
+      </w:r>
+      <w:proofErr w:type="spellEnd"/>
+      <w:r>
+        <w:rPr>
+          <w:rFonts w:cstheme="minorHAnsi"/>
+        </w:rPr>
+        <w:t>&gt;</w:t>
       </w:r>
     </w:p>
     <w:p>
@@ -51264,7 +52315,7 @@
   <w:abstractNum w:abstractNumId="23" w15:restartNumberingAfterBreak="0">
     <w:nsid w:val="60A018A2"/>
     <w:multiLevelType w:val="hybridMultilevel"/>
-    <w:tmpl w:val="36A258D0"/>
+    <w:tmpl w:val="2AB2668A"/>
     <w:lvl w:ilvl="0" w:tplc="04150009">
       <w:start w:val="1"/>
       <w:numFmt w:val="bullet"/>

</xml_diff>